<commit_message>
Updated in-progress version of report.
</commit_message>
<xml_diff>
--- a/documentation/Branch Predictor Report.docx
+++ b/documentation/Branch Predictor Report.docx
@@ -1,6 +1,6 @@
 
 <file path=word/document.xml><?xml version="1.0" encoding="utf-8"?>
-<w:document xmlns:ve="http://schemas.openxmlformats.org/markup-compatibility/2006" xmlns:o="urn:schemas-microsoft-com:office:office" xmlns:r="http://schemas.openxmlformats.org/officeDocument/2006/relationships" xmlns:m="http://schemas.openxmlformats.org/officeDocument/2006/math" xmlns:v="urn:schemas-microsoft-com:vml" xmlns:wp="http://schemas.openxmlformats.org/drawingml/2006/wordprocessingDrawing" xmlns:w10="urn:schemas-microsoft-com:office:word" xmlns:w="http://schemas.openxmlformats.org/wordprocessingml/2006/main" xmlns:wne="http://schemas.microsoft.com/office/word/2006/wordml">
+<w:document xmlns:wpc="http://schemas.microsoft.com/office/word/2010/wordprocessingCanvas" xmlns:mc="http://schemas.openxmlformats.org/markup-compatibility/2006" xmlns:o="urn:schemas-microsoft-com:office:office" xmlns:r="http://schemas.openxmlformats.org/officeDocument/2006/relationships" xmlns:m="http://schemas.openxmlformats.org/officeDocument/2006/math" xmlns:v="urn:schemas-microsoft-com:vml" xmlns:wp14="http://schemas.microsoft.com/office/word/2010/wordprocessingDrawing" xmlns:wp="http://schemas.openxmlformats.org/drawingml/2006/wordprocessingDrawing" xmlns:w10="urn:schemas-microsoft-com:office:word" xmlns:w="http://schemas.openxmlformats.org/wordprocessingml/2006/main" xmlns:w14="http://schemas.microsoft.com/office/word/2010/wordml" xmlns:w15="http://schemas.microsoft.com/office/word/2012/wordml" xmlns:wpg="http://schemas.microsoft.com/office/word/2010/wordprocessingGroup" xmlns:wpi="http://schemas.microsoft.com/office/word/2010/wordprocessingInk" xmlns:wne="http://schemas.microsoft.com/office/word/2006/wordml" xmlns:wps="http://schemas.microsoft.com/office/word/2010/wordprocessingShape" mc:Ignorable="w14 w15 wp14">
   <w:body>
     <w:p/>
     <w:p/>
@@ -46,23 +46,7 @@
           <w:sz w:val="40"/>
           <w:szCs w:val="40"/>
         </w:rPr>
-        <w:t>PDP-11/20</w:t>
-      </w:r>
-      <w:r>
-        <w:rPr>
-          <w:b/>
-          <w:sz w:val="40"/>
-          <w:szCs w:val="40"/>
-        </w:rPr>
-        <w:t xml:space="preserve"> </w:t>
-      </w:r>
-      <w:r>
-        <w:rPr>
-          <w:b/>
-          <w:sz w:val="40"/>
-          <w:szCs w:val="40"/>
-        </w:rPr>
-        <w:t>Simulator</w:t>
+        <w:t>Tournament Branch Predictor</w:t>
       </w:r>
     </w:p>
     <w:p>
@@ -150,43 +134,7 @@
           <w:sz w:val="24"/>
           <w:szCs w:val="24"/>
         </w:rPr>
-        <w:t xml:space="preserve">Jordan </w:t>
-      </w:r>
-      <w:proofErr w:type="spellStart"/>
-      <w:r>
-        <w:rPr>
-          <w:b/>
-          <w:sz w:val="24"/>
-          <w:szCs w:val="24"/>
-        </w:rPr>
-        <w:t>Fluth</w:t>
-      </w:r>
-      <w:proofErr w:type="spellEnd"/>
-      <w:r>
-        <w:rPr>
-          <w:b/>
-          <w:sz w:val="24"/>
-          <w:szCs w:val="24"/>
-        </w:rPr>
-        <w:t xml:space="preserve">, Brett </w:t>
-      </w:r>
-      <w:proofErr w:type="spellStart"/>
-      <w:r>
-        <w:rPr>
-          <w:b/>
-          <w:sz w:val="24"/>
-          <w:szCs w:val="24"/>
-        </w:rPr>
-        <w:t>Dunscomb</w:t>
-      </w:r>
-      <w:proofErr w:type="spellEnd"/>
-      <w:r>
-        <w:rPr>
-          <w:b/>
-          <w:sz w:val="24"/>
-          <w:szCs w:val="24"/>
-        </w:rPr>
-        <w:t xml:space="preserve">, </w:t>
+        <w:t xml:space="preserve">Jordan Fluth, Brett Dunscomb, </w:t>
       </w:r>
       <w:r>
         <w:rPr>
@@ -218,102 +166,31 @@
       </w:pPr>
       <w:r>
         <w:lastRenderedPageBreak/>
-        <w:t>Team Member Roles</w:t>
-      </w:r>
-    </w:p>
-    <w:p>
-      <w:pPr>
-        <w:spacing w:after="0"/>
-      </w:pPr>
-      <w:r>
-        <w:t xml:space="preserve">Jordan </w:t>
-      </w:r>
-      <w:proofErr w:type="spellStart"/>
-      <w:r>
-        <w:t>Fluth</w:t>
-      </w:r>
-      <w:proofErr w:type="spellEnd"/>
-      <w:r>
-        <w:t xml:space="preserve">: Instruction </w:t>
-      </w:r>
-      <w:proofErr w:type="gramStart"/>
-      <w:r>
-        <w:t>fetch</w:t>
-      </w:r>
-      <w:proofErr w:type="gramEnd"/>
-      <w:r>
-        <w:t xml:space="preserve"> and decode, RAM data writes.</w:t>
-      </w:r>
-    </w:p>
-    <w:p>
-      <w:pPr>
-        <w:spacing w:after="0"/>
-      </w:pPr>
-      <w:r>
-        <w:t xml:space="preserve">Brett </w:t>
-      </w:r>
-      <w:proofErr w:type="spellStart"/>
-      <w:r>
-        <w:t>Dunscomb</w:t>
-      </w:r>
-      <w:proofErr w:type="spellEnd"/>
-      <w:r>
-        <w:t>: Instruction execution, addressing modes and data fetch</w:t>
-      </w:r>
-      <w:r>
-        <w:t>.</w:t>
-      </w:r>
-    </w:p>
-    <w:p>
-      <w:pPr>
-        <w:spacing w:after="0"/>
-      </w:pPr>
-      <w:r>
-        <w:t>Scott Lawson: File IO, memory initialization and simulator testing.</w:t>
-      </w:r>
-    </w:p>
-    <w:p>
-      <w:pPr>
-        <w:spacing w:after="0"/>
-      </w:pPr>
-      <w:r>
-        <w:t xml:space="preserve">Rob Gaskell: Source </w:t>
-      </w:r>
-      <w:proofErr w:type="gramStart"/>
-      <w:r>
-        <w:t>code file</w:t>
-      </w:r>
-      <w:proofErr w:type="gramEnd"/>
-      <w:r>
-        <w:t xml:space="preserve"> structure, main program loop organization,</w:t>
-      </w:r>
-      <w:r>
-        <w:t xml:space="preserve"> addressing modes, data fetch and</w:t>
-      </w:r>
-      <w:r>
-        <w:t xml:space="preserve"> instruction execution</w:t>
-      </w:r>
-      <w:r>
-        <w:t>.</w:t>
-      </w:r>
-    </w:p>
-    <w:p>
-      <w:pPr>
-        <w:pStyle w:val="Heading1"/>
-      </w:pPr>
-      <w:r>
-        <w:t>Simulator Design</w:t>
-      </w:r>
-    </w:p>
-    <w:p>
-      <w:pPr>
-        <w:pStyle w:val="Heading2"/>
-      </w:pPr>
-      <w:r>
-        <w:rPr>
-          <w:noProof/>
-        </w:rPr>
-        <w:pict>
+        <w:t>Program</w:t>
+      </w:r>
+      <w:r>
+        <w:t xml:space="preserve"> Design</w:t>
+      </w:r>
+    </w:p>
+    <w:p>
+      <w:r>
+        <w:t>A</w:t>
+      </w:r>
+      <w:r>
+        <w:t xml:space="preserve"> tournament branch predictor is by nature a state machine. The team elected to take an object-oriented approach to the program design to be able to maintain state between function calls. </w:t>
+      </w:r>
+    </w:p>
+    <w:p>
+      <w:pPr>
+        <w:pStyle w:val="Heading3"/>
+      </w:pPr>
+      <w:r>
+        <w:t>Class Diagram:</w:t>
+      </w:r>
+    </w:p>
+    <w:p>
+      <w:r>
+        <w:object w:dxaOrig="9210" w:dyaOrig="8311">
           <v:shapetype id="_x0000_t75" coordsize="21600,21600" o:spt="75" o:preferrelative="t" path="m@4@5l@4@11@9@11@9@5xe" filled="f" stroked="f">
             <v:stroke joinstyle="miter"/>
             <v:formulas>
@@ -333,66 +210,11 @@
             <v:path o:extrusionok="f" gradientshapeok="t" o:connecttype="rect"/>
             <o:lock v:ext="edit" aspectratio="t"/>
           </v:shapetype>
-          <v:shape id="_x0000_s1034" type="#_x0000_t75" style="position:absolute;margin-left:182pt;margin-top:.05pt;width:275.1pt;height:448.35pt;z-index:251660288">
+          <v:shape id="_x0000_i1028" type="#_x0000_t75" style="width:460.8pt;height:415.7pt" o:ole="">
             <v:imagedata r:id="rId8" o:title=""/>
-            <w10:wrap type="square"/>
           </v:shape>
-          <o:OLEObject Type="Embed" ProgID="Visio.Drawing.15" ShapeID="_x0000_s1034" DrawAspect="Content" ObjectID="_1453629845" r:id="rId9"/>
-        </w:pict>
-      </w:r>
-    </w:p>
-    <w:p>
-      <w:r>
-        <w:t>The PDP-11/20 Simulator</w:t>
-      </w:r>
-      <w:r>
-        <w:t xml:space="preserve"> imitates the behavior of the PDP-11/20 instruction set architecture, excluding instructions which operate on byte-length operands and those related to the interrupt mechanism.</w:t>
-      </w:r>
-    </w:p>
-    <w:p>
-      <w:r>
-        <w:t>The simulator</w:t>
-      </w:r>
-      <w:r>
-        <w:t xml:space="preserve"> begins with a function that reads </w:t>
-      </w:r>
-      <w:r>
-        <w:t xml:space="preserve">an ASCII-converted object file and stores the included instructions and data to a memory array. </w:t>
-      </w:r>
-      <w:r>
-        <w:t>If initialization fails, or the ASCII file is not found, the simulator exits.</w:t>
-      </w:r>
-    </w:p>
-    <w:p>
-      <w:r>
-        <w:t>Instructions are then fetched and decoded</w:t>
-      </w:r>
-      <w:r>
-        <w:t>, and the Program Counter is incremented based on the length of the instruction</w:t>
-      </w:r>
-      <w:r>
-        <w:t xml:space="preserve">. If a HALT instruction is fetched, the simulator ends. </w:t>
-      </w:r>
-    </w:p>
-    <w:p>
-      <w:r>
-        <w:t>Fetched instructions are categorized as Condition Code, Conditional Branch, Subroutine Jump, Single-operand, Double-operand, or Special Double-operand operations. For Condition Code operations, the appropriate Condition Codes are set or cleared, and the instruction</w:t>
-      </w:r>
-      <w:r>
-        <w:t xml:space="preserve"> at the address in the Program Counter</w:t>
-      </w:r>
-      <w:r>
-        <w:t xml:space="preserve"> is then fetched. For Conditional Branch instructions, the conditional case is evaluated, and if true, the Program Counter is set to the Branch Target address. Otherwise, the Program Counter is </w:t>
-      </w:r>
-      <w:r>
-        <w:lastRenderedPageBreak/>
-        <w:t xml:space="preserve">unchanged. The instruction </w:t>
-      </w:r>
-      <w:r>
-        <w:t>at the address in the Program Counter is then fetched. For all other operations, the operands are fetched from memory, the operation is executed on the operands, and any results are written back to the registers or memory, based on the addressing mode applied to the operands. The instruction at the address in the Program Counter is then fetched, as with other operations, repeating the</w:t>
-      </w:r>
-      <w:r>
-        <w:t xml:space="preserve"> program loop.</w:t>
+          <o:OLEObject Type="Embed" ProgID="Visio.Drawing.15" ShapeID="_x0000_i1028" DrawAspect="Content" ObjectID="_1456494657" r:id="rId9"/>
+        </w:object>
       </w:r>
     </w:p>
     <w:p>
@@ -404,117 +226,32 @@
       </w:r>
     </w:p>
     <w:p>
-      <w:r>
-        <w:t xml:space="preserve">The simulator reads an ASCII-converted object file, containing code and data for simulated execution. </w:t>
-      </w:r>
-      <w:r>
-        <w:t>The simulator is run from a command line, with options configured via the following arguments:</w:t>
+      <w:pPr>
+        <w:pStyle w:val="Heading1"/>
+      </w:pPr>
+      <w:r>
+        <w:t>Source C</w:t>
+      </w:r>
+      <w:bookmarkStart w:id="0" w:name="_GoBack"/>
+      <w:bookmarkEnd w:id="0"/>
+      <w:r>
+        <w:t>ode</w:t>
       </w:r>
     </w:p>
     <w:p>
       <w:pPr>
         <w:spacing w:after="0"/>
-        <w:ind w:left="720"/>
-      </w:pPr>
-      <w:r>
-        <w:t>-f [filename]:</w:t>
-      </w:r>
-      <w:r>
-        <w:tab/>
-      </w:r>
-      <w:r>
-        <w:tab/>
-        <w:t>specify input filename</w:t>
-      </w:r>
-    </w:p>
-    <w:p>
-      <w:pPr>
-        <w:spacing w:after="0"/>
-        <w:ind w:left="720"/>
-      </w:pPr>
-      <w:r>
-        <w:t>-c [PC]:</w:t>
-      </w:r>
-      <w:r>
-        <w:tab/>
-      </w:r>
-      <w:r>
-        <w:tab/>
-      </w:r>
-      <w:r>
-        <w:tab/>
-        <w:t>specify initial Program Counter value</w:t>
-      </w:r>
-    </w:p>
-    <w:p>
-      <w:pPr>
-        <w:spacing w:after="0"/>
-        <w:ind w:left="720"/>
-      </w:pPr>
-      <w:r>
-        <w:t>-o [path/filename]:</w:t>
-      </w:r>
-      <w:r>
-        <w:tab/>
-        <w:t>specify output trace file directory/filename</w:t>
-      </w:r>
-    </w:p>
-    <w:p>
-      <w:pPr>
-        <w:spacing w:after="0"/>
-        <w:ind w:left="720"/>
-      </w:pPr>
-      <w:r>
-        <w:t>-r [path/filename]:</w:t>
-      </w:r>
-      <w:r>
-        <w:tab/>
-        <w:t>specify register dump file directory/filename</w:t>
-      </w:r>
-    </w:p>
-    <w:p>
-      <w:pPr>
-        <w:spacing w:after="0"/>
-        <w:ind w:left="720"/>
-      </w:pPr>
-      <w:r>
-        <w:t>-d:</w:t>
-      </w:r>
-      <w:r>
-        <w:tab/>
-      </w:r>
-      <w:r>
-        <w:tab/>
-      </w:r>
-      <w:r>
-        <w:tab/>
-      </w:r>
-      <w:r>
-        <w:t xml:space="preserve">enable print of GPR contents to </w:t>
-      </w:r>
-      <w:proofErr w:type="spellStart"/>
-      <w:r>
-        <w:t>stdout</w:t>
-      </w:r>
-      <w:proofErr w:type="spellEnd"/>
-    </w:p>
-    <w:p>
-      <w:pPr>
-        <w:pStyle w:val="Heading1"/>
-      </w:pPr>
-      <w:r>
-        <w:t>Source Code</w:t>
-      </w:r>
-    </w:p>
-    <w:p>
-      <w:pPr>
-        <w:spacing w:after="0"/>
       </w:pPr>
       <w:r>
         <w:t>The source code for the simulator is attached, and can be found here:</w:t>
       </w:r>
     </w:p>
     <w:p>
+      <w:pPr>
+        <w:rPr>
+          <w:rStyle w:val="Hyperlink"/>
+        </w:rPr>
+      </w:pPr>
       <w:hyperlink r:id="rId10" w:history="1">
         <w:r>
           <w:rPr>
@@ -524,6 +261,60 @@
         </w:r>
       </w:hyperlink>
     </w:p>
+    <w:p>
+      <w:pPr>
+        <w:pStyle w:val="Heading1"/>
+      </w:pPr>
+      <w:r>
+        <w:lastRenderedPageBreak/>
+        <w:t>Team Member Roles</w:t>
+      </w:r>
+    </w:p>
+    <w:p>
+      <w:pPr>
+        <w:spacing w:after="0"/>
+      </w:pPr>
+      <w:r>
+        <w:t xml:space="preserve">Jordan Fluth: </w:t>
+      </w:r>
+      <w:r>
+        <w:t>path_history class</w:t>
+      </w:r>
+    </w:p>
+    <w:p>
+      <w:pPr>
+        <w:spacing w:after="0"/>
+      </w:pPr>
+      <w:r>
+        <w:t xml:space="preserve">Brett Dunscomb: </w:t>
+      </w:r>
+      <w:r>
+        <w:t>Sat_counter class</w:t>
+      </w:r>
+    </w:p>
+    <w:p>
+      <w:pPr>
+        <w:spacing w:after="0"/>
+      </w:pPr>
+      <w:r>
+        <w:t xml:space="preserve">Scott Lawson: </w:t>
+      </w:r>
+      <w:r>
+        <w:t>PREDICTOR class, predictor_table class</w:t>
+      </w:r>
+    </w:p>
+    <w:p>
+      <w:pPr>
+        <w:spacing w:after="0"/>
+      </w:pPr>
+      <w:r>
+        <w:t xml:space="preserve">Rob Gaskell: </w:t>
+      </w:r>
+      <w:r>
+        <w:t>Test Plan</w:t>
+      </w:r>
+    </w:p>
+    <w:p/>
     <w:p>
       <w:pPr>
         <w:pStyle w:val="Heading1"/>
@@ -544,7 +335,7 @@
 </file>
 
 <file path=word/endnotes.xml><?xml version="1.0" encoding="utf-8"?>
-<w:endnotes xmlns:ve="http://schemas.openxmlformats.org/markup-compatibility/2006" xmlns:o="urn:schemas-microsoft-com:office:office" xmlns:r="http://schemas.openxmlformats.org/officeDocument/2006/relationships" xmlns:m="http://schemas.openxmlformats.org/officeDocument/2006/math" xmlns:v="urn:schemas-microsoft-com:vml" xmlns:wp="http://schemas.openxmlformats.org/drawingml/2006/wordprocessingDrawing" xmlns:w10="urn:schemas-microsoft-com:office:word" xmlns:w="http://schemas.openxmlformats.org/wordprocessingml/2006/main" xmlns:wne="http://schemas.microsoft.com/office/word/2006/wordml">
+<w:endnotes xmlns:wpc="http://schemas.microsoft.com/office/word/2010/wordprocessingCanvas" xmlns:mc="http://schemas.openxmlformats.org/markup-compatibility/2006" xmlns:o="urn:schemas-microsoft-com:office:office" xmlns:r="http://schemas.openxmlformats.org/officeDocument/2006/relationships" xmlns:m="http://schemas.openxmlformats.org/officeDocument/2006/math" xmlns:v="urn:schemas-microsoft-com:vml" xmlns:wp14="http://schemas.microsoft.com/office/word/2010/wordprocessingDrawing" xmlns:wp="http://schemas.openxmlformats.org/drawingml/2006/wordprocessingDrawing" xmlns:w10="urn:schemas-microsoft-com:office:word" xmlns:w="http://schemas.openxmlformats.org/wordprocessingml/2006/main" xmlns:w14="http://schemas.microsoft.com/office/word/2010/wordml" xmlns:w15="http://schemas.microsoft.com/office/word/2012/wordml" xmlns:wpg="http://schemas.microsoft.com/office/word/2010/wordprocessingGroup" xmlns:wpi="http://schemas.microsoft.com/office/word/2010/wordprocessingInk" xmlns:wne="http://schemas.microsoft.com/office/word/2006/wordml" xmlns:wps="http://schemas.microsoft.com/office/word/2010/wordprocessingShape" mc:Ignorable="w14 w15 wp14">
   <w:endnote w:type="separator" w:id="-1">
     <w:p>
       <w:pPr>
@@ -569,7 +360,7 @@
 </file>
 
 <file path=word/footer1.xml><?xml version="1.0" encoding="utf-8"?>
-<w:ftr xmlns:ve="http://schemas.openxmlformats.org/markup-compatibility/2006" xmlns:o="urn:schemas-microsoft-com:office:office" xmlns:r="http://schemas.openxmlformats.org/officeDocument/2006/relationships" xmlns:m="http://schemas.openxmlformats.org/officeDocument/2006/math" xmlns:v="urn:schemas-microsoft-com:vml" xmlns:wp="http://schemas.openxmlformats.org/drawingml/2006/wordprocessingDrawing" xmlns:w10="urn:schemas-microsoft-com:office:word" xmlns:w="http://schemas.openxmlformats.org/wordprocessingml/2006/main" xmlns:wne="http://schemas.microsoft.com/office/word/2006/wordml">
+<w:ftr xmlns:wpc="http://schemas.microsoft.com/office/word/2010/wordprocessingCanvas" xmlns:mc="http://schemas.openxmlformats.org/markup-compatibility/2006" xmlns:o="urn:schemas-microsoft-com:office:office" xmlns:r="http://schemas.openxmlformats.org/officeDocument/2006/relationships" xmlns:m="http://schemas.openxmlformats.org/officeDocument/2006/math" xmlns:v="urn:schemas-microsoft-com:vml" xmlns:wp14="http://schemas.microsoft.com/office/word/2010/wordprocessingDrawing" xmlns:wp="http://schemas.openxmlformats.org/drawingml/2006/wordprocessingDrawing" xmlns:w10="urn:schemas-microsoft-com:office:word" xmlns:w="http://schemas.openxmlformats.org/wordprocessingml/2006/main" xmlns:w14="http://schemas.microsoft.com/office/word/2010/wordml" xmlns:w15="http://schemas.microsoft.com/office/word/2012/wordml" xmlns:wpg="http://schemas.microsoft.com/office/word/2010/wordprocessingGroup" xmlns:wpi="http://schemas.microsoft.com/office/word/2010/wordprocessingInk" xmlns:wne="http://schemas.microsoft.com/office/word/2006/wordml" xmlns:wps="http://schemas.microsoft.com/office/word/2010/wordprocessingShape" mc:Ignorable="w14 w15 wp14">
   <w:p>
     <w:pPr>
       <w:pStyle w:val="Footer"/>
@@ -616,14 +407,17 @@
       <w:ptab w:relativeTo="margin" w:alignment="right" w:leader="none"/>
     </w:r>
     <w:r>
-      <w:t>February 9, 2014</w:t>
+      <w:t>March 18th</w:t>
+    </w:r>
+    <w:r>
+      <w:t>, 2014</w:t>
     </w:r>
   </w:p>
 </w:ftr>
 </file>
 
 <file path=word/footnotes.xml><?xml version="1.0" encoding="utf-8"?>
-<w:footnotes xmlns:ve="http://schemas.openxmlformats.org/markup-compatibility/2006" xmlns:o="urn:schemas-microsoft-com:office:office" xmlns:r="http://schemas.openxmlformats.org/officeDocument/2006/relationships" xmlns:m="http://schemas.openxmlformats.org/officeDocument/2006/math" xmlns:v="urn:schemas-microsoft-com:vml" xmlns:wp="http://schemas.openxmlformats.org/drawingml/2006/wordprocessingDrawing" xmlns:w10="urn:schemas-microsoft-com:office:word" xmlns:w="http://schemas.openxmlformats.org/wordprocessingml/2006/main" xmlns:wne="http://schemas.microsoft.com/office/word/2006/wordml">
+<w:footnotes xmlns:wpc="http://schemas.microsoft.com/office/word/2010/wordprocessingCanvas" xmlns:mc="http://schemas.openxmlformats.org/markup-compatibility/2006" xmlns:o="urn:schemas-microsoft-com:office:office" xmlns:r="http://schemas.openxmlformats.org/officeDocument/2006/relationships" xmlns:m="http://schemas.openxmlformats.org/officeDocument/2006/math" xmlns:v="urn:schemas-microsoft-com:vml" xmlns:wp14="http://schemas.microsoft.com/office/word/2010/wordprocessingDrawing" xmlns:wp="http://schemas.openxmlformats.org/drawingml/2006/wordprocessingDrawing" xmlns:w10="urn:schemas-microsoft-com:office:word" xmlns:w="http://schemas.openxmlformats.org/wordprocessingml/2006/main" xmlns:w14="http://schemas.microsoft.com/office/word/2010/wordml" xmlns:w15="http://schemas.microsoft.com/office/word/2012/wordml" xmlns:wpg="http://schemas.microsoft.com/office/word/2010/wordprocessingGroup" xmlns:wpi="http://schemas.microsoft.com/office/word/2010/wordprocessingInk" xmlns:wne="http://schemas.microsoft.com/office/word/2006/wordml" xmlns:wps="http://schemas.microsoft.com/office/word/2010/wordprocessingShape" mc:Ignorable="w14 w15 wp14">
   <w:footnote w:type="separator" w:id="-1">
     <w:p>
       <w:pPr>
@@ -648,7 +442,7 @@
 </file>
 
 <file path=word/numbering.xml><?xml version="1.0" encoding="utf-8"?>
-<w:numbering xmlns:ve="http://schemas.openxmlformats.org/markup-compatibility/2006" xmlns:o="urn:schemas-microsoft-com:office:office" xmlns:r="http://schemas.openxmlformats.org/officeDocument/2006/relationships" xmlns:m="http://schemas.openxmlformats.org/officeDocument/2006/math" xmlns:v="urn:schemas-microsoft-com:vml" xmlns:wp="http://schemas.openxmlformats.org/drawingml/2006/wordprocessingDrawing" xmlns:w10="urn:schemas-microsoft-com:office:word" xmlns:w="http://schemas.openxmlformats.org/wordprocessingml/2006/main" xmlns:wne="http://schemas.microsoft.com/office/word/2006/wordml">
+<w:numbering xmlns:wpc="http://schemas.microsoft.com/office/word/2010/wordprocessingCanvas" xmlns:mc="http://schemas.openxmlformats.org/markup-compatibility/2006" xmlns:o="urn:schemas-microsoft-com:office:office" xmlns:r="http://schemas.openxmlformats.org/officeDocument/2006/relationships" xmlns:m="http://schemas.openxmlformats.org/officeDocument/2006/math" xmlns:v="urn:schemas-microsoft-com:vml" xmlns:wp14="http://schemas.microsoft.com/office/word/2010/wordprocessingDrawing" xmlns:wp="http://schemas.openxmlformats.org/drawingml/2006/wordprocessingDrawing" xmlns:w10="urn:schemas-microsoft-com:office:word" xmlns:w="http://schemas.openxmlformats.org/wordprocessingml/2006/main" xmlns:w14="http://schemas.microsoft.com/office/word/2010/wordml" xmlns:w15="http://schemas.microsoft.com/office/word/2012/wordml" xmlns:wpg="http://schemas.microsoft.com/office/word/2010/wordprocessingGroup" xmlns:wpi="http://schemas.microsoft.com/office/word/2010/wordprocessingInk" xmlns:wne="http://schemas.microsoft.com/office/word/2006/wordml" xmlns:wps="http://schemas.microsoft.com/office/word/2010/wordprocessingShape" mc:Ignorable="w14 w15 wp14">
   <w:abstractNum w:abstractNumId="0">
     <w:nsid w:val="0AE40A31"/>
     <w:multiLevelType w:val="hybridMultilevel"/>
@@ -950,7 +744,7 @@
 </file>
 
 <file path=word/styles.xml><?xml version="1.0" encoding="utf-8"?>
-<w:styles xmlns:r="http://schemas.openxmlformats.org/officeDocument/2006/relationships" xmlns:w="http://schemas.openxmlformats.org/wordprocessingml/2006/main">
+<w:styles xmlns:mc="http://schemas.openxmlformats.org/markup-compatibility/2006" xmlns:r="http://schemas.openxmlformats.org/officeDocument/2006/relationships" xmlns:w="http://schemas.openxmlformats.org/wordprocessingml/2006/main" xmlns:w14="http://schemas.microsoft.com/office/word/2010/wordml" xmlns:w15="http://schemas.microsoft.com/office/word/2012/wordml" mc:Ignorable="w14 w15">
   <w:docDefaults>
     <w:rPrDefault>
       <w:rPr>
@@ -966,144 +760,378 @@
       </w:pPr>
     </w:pPrDefault>
   </w:docDefaults>
-  <w:latentStyles w:defLockedState="0" w:defUIPriority="99" w:defSemiHidden="1" w:defUnhideWhenUsed="1" w:defQFormat="0" w:count="267">
-    <w:lsdException w:name="Normal" w:semiHidden="0" w:uiPriority="0" w:unhideWhenUsed="0" w:qFormat="1"/>
-    <w:lsdException w:name="heading 1" w:semiHidden="0" w:uiPriority="9" w:unhideWhenUsed="0" w:qFormat="1"/>
-    <w:lsdException w:name="heading 2" w:uiPriority="9" w:qFormat="1"/>
-    <w:lsdException w:name="heading 3" w:uiPriority="9" w:qFormat="1"/>
-    <w:lsdException w:name="heading 4" w:uiPriority="9" w:qFormat="1"/>
-    <w:lsdException w:name="heading 5" w:uiPriority="9" w:qFormat="1"/>
-    <w:lsdException w:name="heading 6" w:uiPriority="9" w:qFormat="1"/>
-    <w:lsdException w:name="heading 7" w:uiPriority="9" w:qFormat="1"/>
-    <w:lsdException w:name="heading 8" w:uiPriority="9" w:qFormat="1"/>
-    <w:lsdException w:name="heading 9" w:uiPriority="9" w:qFormat="1"/>
-    <w:lsdException w:name="toc 1" w:uiPriority="39"/>
-    <w:lsdException w:name="toc 2" w:uiPriority="39"/>
-    <w:lsdException w:name="toc 3" w:uiPriority="39"/>
-    <w:lsdException w:name="toc 4" w:uiPriority="39"/>
-    <w:lsdException w:name="toc 5" w:uiPriority="39"/>
-    <w:lsdException w:name="toc 6" w:uiPriority="39"/>
-    <w:lsdException w:name="toc 7" w:uiPriority="39"/>
-    <w:lsdException w:name="toc 8" w:uiPriority="39"/>
-    <w:lsdException w:name="toc 9" w:uiPriority="39"/>
-    <w:lsdException w:name="caption" w:uiPriority="35" w:qFormat="1"/>
-    <w:lsdException w:name="Title" w:semiHidden="0" w:uiPriority="10" w:unhideWhenUsed="0" w:qFormat="1"/>
-    <w:lsdException w:name="Default Paragraph Font" w:uiPriority="1"/>
-    <w:lsdException w:name="Subtitle" w:semiHidden="0" w:uiPriority="11" w:unhideWhenUsed="0" w:qFormat="1"/>
-    <w:lsdException w:name="Strong" w:semiHidden="0" w:uiPriority="22" w:unhideWhenUsed="0" w:qFormat="1"/>
-    <w:lsdException w:name="Emphasis" w:semiHidden="0" w:uiPriority="20" w:unhideWhenUsed="0" w:qFormat="1"/>
-    <w:lsdException w:name="Table Grid" w:semiHidden="0" w:uiPriority="59" w:unhideWhenUsed="0"/>
-    <w:lsdException w:name="Placeholder Text" w:unhideWhenUsed="0"/>
-    <w:lsdException w:name="No Spacing" w:semiHidden="0" w:uiPriority="1" w:unhideWhenUsed="0" w:qFormat="1"/>
-    <w:lsdException w:name="Light Shading" w:semiHidden="0" w:uiPriority="60" w:unhideWhenUsed="0"/>
-    <w:lsdException w:name="Light List" w:semiHidden="0" w:uiPriority="61" w:unhideWhenUsed="0"/>
-    <w:lsdException w:name="Light Grid" w:semiHidden="0" w:uiPriority="62" w:unhideWhenUsed="0"/>
-    <w:lsdException w:name="Medium Shading 1" w:semiHidden="0" w:uiPriority="63" w:unhideWhenUsed="0"/>
-    <w:lsdException w:name="Medium Shading 2" w:semiHidden="0" w:uiPriority="64" w:unhideWhenUsed="0"/>
-    <w:lsdException w:name="Medium List 1" w:semiHidden="0" w:uiPriority="65" w:unhideWhenUsed="0"/>
-    <w:lsdException w:name="Medium List 2" w:semiHidden="0" w:uiPriority="66" w:unhideWhenUsed="0"/>
-    <w:lsdException w:name="Medium Grid 1" w:semiHidden="0" w:uiPriority="67" w:unhideWhenUsed="0"/>
-    <w:lsdException w:name="Medium Grid 2" w:semiHidden="0" w:uiPriority="68" w:unhideWhenUsed="0"/>
-    <w:lsdException w:name="Medium Grid 3" w:semiHidden="0" w:uiPriority="69" w:unhideWhenUsed="0"/>
-    <w:lsdException w:name="Dark List" w:semiHidden="0" w:uiPriority="70" w:unhideWhenUsed="0"/>
-    <w:lsdException w:name="Colorful Shading" w:semiHidden="0" w:uiPriority="71" w:unhideWhenUsed="0"/>
-    <w:lsdException w:name="Colorful List" w:semiHidden="0" w:uiPriority="72" w:unhideWhenUsed="0"/>
-    <w:lsdException w:name="Colorful Grid" w:semiHidden="0" w:uiPriority="73" w:unhideWhenUsed="0"/>
-    <w:lsdException w:name="Light Shading Accent 1" w:semiHidden="0" w:uiPriority="60" w:unhideWhenUsed="0"/>
-    <w:lsdException w:name="Light List Accent 1" w:semiHidden="0" w:uiPriority="61" w:unhideWhenUsed="0"/>
-    <w:lsdException w:name="Light Grid Accent 1" w:semiHidden="0" w:uiPriority="62" w:unhideWhenUsed="0"/>
-    <w:lsdException w:name="Medium Shading 1 Accent 1" w:semiHidden="0" w:uiPriority="63" w:unhideWhenUsed="0"/>
-    <w:lsdException w:name="Medium Shading 2 Accent 1" w:semiHidden="0" w:uiPriority="64" w:unhideWhenUsed="0"/>
-    <w:lsdException w:name="Medium List 1 Accent 1" w:semiHidden="0" w:uiPriority="65" w:unhideWhenUsed="0"/>
-    <w:lsdException w:name="Revision" w:unhideWhenUsed="0"/>
-    <w:lsdException w:name="List Paragraph" w:semiHidden="0" w:uiPriority="34" w:unhideWhenUsed="0" w:qFormat="1"/>
-    <w:lsdException w:name="Quote" w:semiHidden="0" w:uiPriority="29" w:unhideWhenUsed="0" w:qFormat="1"/>
-    <w:lsdException w:name="Intense Quote" w:semiHidden="0" w:uiPriority="30" w:unhideWhenUsed="0" w:qFormat="1"/>
-    <w:lsdException w:name="Medium List 2 Accent 1" w:semiHidden="0" w:uiPriority="66" w:unhideWhenUsed="0"/>
-    <w:lsdException w:name="Medium Grid 1 Accent 1" w:semiHidden="0" w:uiPriority="67" w:unhideWhenUsed="0"/>
-    <w:lsdException w:name="Medium Grid 2 Accent 1" w:semiHidden="0" w:uiPriority="68" w:unhideWhenUsed="0"/>
-    <w:lsdException w:name="Medium Grid 3 Accent 1" w:semiHidden="0" w:uiPriority="69" w:unhideWhenUsed="0"/>
-    <w:lsdException w:name="Dark List Accent 1" w:semiHidden="0" w:uiPriority="70" w:unhideWhenUsed="0"/>
-    <w:lsdException w:name="Colorful Shading Accent 1" w:semiHidden="0" w:uiPriority="71" w:unhideWhenUsed="0"/>
-    <w:lsdException w:name="Colorful List Accent 1" w:semiHidden="0" w:uiPriority="72" w:unhideWhenUsed="0"/>
-    <w:lsdException w:name="Colorful Grid Accent 1" w:semiHidden="0" w:uiPriority="73" w:unhideWhenUsed="0"/>
-    <w:lsdException w:name="Light Shading Accent 2" w:semiHidden="0" w:uiPriority="60" w:unhideWhenUsed="0"/>
-    <w:lsdException w:name="Light List Accent 2" w:semiHidden="0" w:uiPriority="61" w:unhideWhenUsed="0"/>
-    <w:lsdException w:name="Light Grid Accent 2" w:semiHidden="0" w:uiPriority="62" w:unhideWhenUsed="0"/>
-    <w:lsdException w:name="Medium Shading 1 Accent 2" w:semiHidden="0" w:uiPriority="63" w:unhideWhenUsed="0"/>
-    <w:lsdException w:name="Medium Shading 2 Accent 2" w:semiHidden="0" w:uiPriority="64" w:unhideWhenUsed="0"/>
-    <w:lsdException w:name="Medium List 1 Accent 2" w:semiHidden="0" w:uiPriority="65" w:unhideWhenUsed="0"/>
-    <w:lsdException w:name="Medium List 2 Accent 2" w:semiHidden="0" w:uiPriority="66" w:unhideWhenUsed="0"/>
-    <w:lsdException w:name="Medium Grid 1 Accent 2" w:semiHidden="0" w:uiPriority="67" w:unhideWhenUsed="0"/>
-    <w:lsdException w:name="Medium Grid 2 Accent 2" w:semiHidden="0" w:uiPriority="68" w:unhideWhenUsed="0"/>
-    <w:lsdException w:name="Medium Grid 3 Accent 2" w:semiHidden="0" w:uiPriority="69" w:unhideWhenUsed="0"/>
-    <w:lsdException w:name="Dark List Accent 2" w:semiHidden="0" w:uiPriority="70" w:unhideWhenUsed="0"/>
-    <w:lsdException w:name="Colorful Shading Accent 2" w:semiHidden="0" w:uiPriority="71" w:unhideWhenUsed="0"/>
-    <w:lsdException w:name="Colorful List Accent 2" w:semiHidden="0" w:uiPriority="72" w:unhideWhenUsed="0"/>
-    <w:lsdException w:name="Colorful Grid Accent 2" w:semiHidden="0" w:uiPriority="73" w:unhideWhenUsed="0"/>
-    <w:lsdException w:name="Light Shading Accent 3" w:semiHidden="0" w:uiPriority="60" w:unhideWhenUsed="0"/>
-    <w:lsdException w:name="Light List Accent 3" w:semiHidden="0" w:uiPriority="61" w:unhideWhenUsed="0"/>
-    <w:lsdException w:name="Light Grid Accent 3" w:semiHidden="0" w:uiPriority="62" w:unhideWhenUsed="0"/>
-    <w:lsdException w:name="Medium Shading 1 Accent 3" w:semiHidden="0" w:uiPriority="63" w:unhideWhenUsed="0"/>
-    <w:lsdException w:name="Medium Shading 2 Accent 3" w:semiHidden="0" w:uiPriority="64" w:unhideWhenUsed="0"/>
-    <w:lsdException w:name="Medium List 1 Accent 3" w:semiHidden="0" w:uiPriority="65" w:unhideWhenUsed="0"/>
-    <w:lsdException w:name="Medium List 2 Accent 3" w:semiHidden="0" w:uiPriority="66" w:unhideWhenUsed="0"/>
-    <w:lsdException w:name="Medium Grid 1 Accent 3" w:semiHidden="0" w:uiPriority="67" w:unhideWhenUsed="0"/>
-    <w:lsdException w:name="Medium Grid 2 Accent 3" w:semiHidden="0" w:uiPriority="68" w:unhideWhenUsed="0"/>
-    <w:lsdException w:name="Medium Grid 3 Accent 3" w:semiHidden="0" w:uiPriority="69" w:unhideWhenUsed="0"/>
-    <w:lsdException w:name="Dark List Accent 3" w:semiHidden="0" w:uiPriority="70" w:unhideWhenUsed="0"/>
-    <w:lsdException w:name="Colorful Shading Accent 3" w:semiHidden="0" w:uiPriority="71" w:unhideWhenUsed="0"/>
-    <w:lsdException w:name="Colorful List Accent 3" w:semiHidden="0" w:uiPriority="72" w:unhideWhenUsed="0"/>
-    <w:lsdException w:name="Colorful Grid Accent 3" w:semiHidden="0" w:uiPriority="73" w:unhideWhenUsed="0"/>
-    <w:lsdException w:name="Light Shading Accent 4" w:semiHidden="0" w:uiPriority="60" w:unhideWhenUsed="0"/>
-    <w:lsdException w:name="Light List Accent 4" w:semiHidden="0" w:uiPriority="61" w:unhideWhenUsed="0"/>
-    <w:lsdException w:name="Light Grid Accent 4" w:semiHidden="0" w:uiPriority="62" w:unhideWhenUsed="0"/>
-    <w:lsdException w:name="Medium Shading 1 Accent 4" w:semiHidden="0" w:uiPriority="63" w:unhideWhenUsed="0"/>
-    <w:lsdException w:name="Medium Shading 2 Accent 4" w:semiHidden="0" w:uiPriority="64" w:unhideWhenUsed="0"/>
-    <w:lsdException w:name="Medium List 1 Accent 4" w:semiHidden="0" w:uiPriority="65" w:unhideWhenUsed="0"/>
-    <w:lsdException w:name="Medium List 2 Accent 4" w:semiHidden="0" w:uiPriority="66" w:unhideWhenUsed="0"/>
-    <w:lsdException w:name="Medium Grid 1 Accent 4" w:semiHidden="0" w:uiPriority="67" w:unhideWhenUsed="0"/>
-    <w:lsdException w:name="Medium Grid 2 Accent 4" w:semiHidden="0" w:uiPriority="68" w:unhideWhenUsed="0"/>
-    <w:lsdException w:name="Medium Grid 3 Accent 4" w:semiHidden="0" w:uiPriority="69" w:unhideWhenUsed="0"/>
-    <w:lsdException w:name="Dark List Accent 4" w:semiHidden="0" w:uiPriority="70" w:unhideWhenUsed="0"/>
-    <w:lsdException w:name="Colorful Shading Accent 4" w:semiHidden="0" w:uiPriority="71" w:unhideWhenUsed="0"/>
-    <w:lsdException w:name="Colorful List Accent 4" w:semiHidden="0" w:uiPriority="72" w:unhideWhenUsed="0"/>
-    <w:lsdException w:name="Colorful Grid Accent 4" w:semiHidden="0" w:uiPriority="73" w:unhideWhenUsed="0"/>
-    <w:lsdException w:name="Light Shading Accent 5" w:semiHidden="0" w:uiPriority="60" w:unhideWhenUsed="0"/>
-    <w:lsdException w:name="Light List Accent 5" w:semiHidden="0" w:uiPriority="61" w:unhideWhenUsed="0"/>
-    <w:lsdException w:name="Light Grid Accent 5" w:semiHidden="0" w:uiPriority="62" w:unhideWhenUsed="0"/>
-    <w:lsdException w:name="Medium Shading 1 Accent 5" w:semiHidden="0" w:uiPriority="63" w:unhideWhenUsed="0"/>
-    <w:lsdException w:name="Medium Shading 2 Accent 5" w:semiHidden="0" w:uiPriority="64" w:unhideWhenUsed="0"/>
-    <w:lsdException w:name="Medium List 1 Accent 5" w:semiHidden="0" w:uiPriority="65" w:unhideWhenUsed="0"/>
-    <w:lsdException w:name="Medium List 2 Accent 5" w:semiHidden="0" w:uiPriority="66" w:unhideWhenUsed="0"/>
-    <w:lsdException w:name="Medium Grid 1 Accent 5" w:semiHidden="0" w:uiPriority="67" w:unhideWhenUsed="0"/>
-    <w:lsdException w:name="Medium Grid 2 Accent 5" w:semiHidden="0" w:uiPriority="68" w:unhideWhenUsed="0"/>
-    <w:lsdException w:name="Medium Grid 3 Accent 5" w:semiHidden="0" w:uiPriority="69" w:unhideWhenUsed="0"/>
-    <w:lsdException w:name="Dark List Accent 5" w:semiHidden="0" w:uiPriority="70" w:unhideWhenUsed="0"/>
-    <w:lsdException w:name="Colorful Shading Accent 5" w:semiHidden="0" w:uiPriority="71" w:unhideWhenUsed="0"/>
-    <w:lsdException w:name="Colorful List Accent 5" w:semiHidden="0" w:uiPriority="72" w:unhideWhenUsed="0"/>
-    <w:lsdException w:name="Colorful Grid Accent 5" w:semiHidden="0" w:uiPriority="73" w:unhideWhenUsed="0"/>
-    <w:lsdException w:name="Light Shading Accent 6" w:semiHidden="0" w:uiPriority="60" w:unhideWhenUsed="0"/>
-    <w:lsdException w:name="Light List Accent 6" w:semiHidden="0" w:uiPriority="61" w:unhideWhenUsed="0"/>
-    <w:lsdException w:name="Light Grid Accent 6" w:semiHidden="0" w:uiPriority="62" w:unhideWhenUsed="0"/>
-    <w:lsdException w:name="Medium Shading 1 Accent 6" w:semiHidden="0" w:uiPriority="63" w:unhideWhenUsed="0"/>
-    <w:lsdException w:name="Medium Shading 2 Accent 6" w:semiHidden="0" w:uiPriority="64" w:unhideWhenUsed="0"/>
-    <w:lsdException w:name="Medium List 1 Accent 6" w:semiHidden="0" w:uiPriority="65" w:unhideWhenUsed="0"/>
-    <w:lsdException w:name="Medium List 2 Accent 6" w:semiHidden="0" w:uiPriority="66" w:unhideWhenUsed="0"/>
-    <w:lsdException w:name="Medium Grid 1 Accent 6" w:semiHidden="0" w:uiPriority="67" w:unhideWhenUsed="0"/>
-    <w:lsdException w:name="Medium Grid 2 Accent 6" w:semiHidden="0" w:uiPriority="68" w:unhideWhenUsed="0"/>
-    <w:lsdException w:name="Medium Grid 3 Accent 6" w:semiHidden="0" w:uiPriority="69" w:unhideWhenUsed="0"/>
-    <w:lsdException w:name="Dark List Accent 6" w:semiHidden="0" w:uiPriority="70" w:unhideWhenUsed="0"/>
-    <w:lsdException w:name="Colorful Shading Accent 6" w:semiHidden="0" w:uiPriority="71" w:unhideWhenUsed="0"/>
-    <w:lsdException w:name="Colorful List Accent 6" w:semiHidden="0" w:uiPriority="72" w:unhideWhenUsed="0"/>
-    <w:lsdException w:name="Colorful Grid Accent 6" w:semiHidden="0" w:uiPriority="73" w:unhideWhenUsed="0"/>
-    <w:lsdException w:name="Subtle Emphasis" w:semiHidden="0" w:uiPriority="19" w:unhideWhenUsed="0" w:qFormat="1"/>
-    <w:lsdException w:name="Intense Emphasis" w:semiHidden="0" w:uiPriority="21" w:unhideWhenUsed="0" w:qFormat="1"/>
-    <w:lsdException w:name="Subtle Reference" w:semiHidden="0" w:uiPriority="31" w:unhideWhenUsed="0" w:qFormat="1"/>
-    <w:lsdException w:name="Intense Reference" w:semiHidden="0" w:uiPriority="32" w:unhideWhenUsed="0" w:qFormat="1"/>
-    <w:lsdException w:name="Book Title" w:semiHidden="0" w:uiPriority="33" w:unhideWhenUsed="0" w:qFormat="1"/>
-    <w:lsdException w:name="Bibliography" w:uiPriority="37"/>
-    <w:lsdException w:name="TOC Heading" w:uiPriority="39" w:qFormat="1"/>
+  <w:latentStyles w:defLockedState="0" w:defUIPriority="99" w:defSemiHidden="0" w:defUnhideWhenUsed="0" w:defQFormat="0" w:count="371">
+    <w:lsdException w:name="Normal" w:uiPriority="0" w:qFormat="1"/>
+    <w:lsdException w:name="heading 1" w:uiPriority="9" w:qFormat="1"/>
+    <w:lsdException w:name="heading 2" w:semiHidden="1" w:uiPriority="9" w:unhideWhenUsed="1" w:qFormat="1"/>
+    <w:lsdException w:name="heading 3" w:semiHidden="1" w:uiPriority="9" w:unhideWhenUsed="1" w:qFormat="1"/>
+    <w:lsdException w:name="heading 4" w:semiHidden="1" w:uiPriority="9" w:unhideWhenUsed="1" w:qFormat="1"/>
+    <w:lsdException w:name="heading 5" w:semiHidden="1" w:uiPriority="9" w:unhideWhenUsed="1" w:qFormat="1"/>
+    <w:lsdException w:name="heading 6" w:semiHidden="1" w:uiPriority="9" w:unhideWhenUsed="1" w:qFormat="1"/>
+    <w:lsdException w:name="heading 7" w:semiHidden="1" w:uiPriority="9" w:unhideWhenUsed="1" w:qFormat="1"/>
+    <w:lsdException w:name="heading 8" w:semiHidden="1" w:uiPriority="9" w:unhideWhenUsed="1" w:qFormat="1"/>
+    <w:lsdException w:name="heading 9" w:semiHidden="1" w:uiPriority="9" w:unhideWhenUsed="1" w:qFormat="1"/>
+    <w:lsdException w:name="index 1" w:semiHidden="1" w:unhideWhenUsed="1"/>
+    <w:lsdException w:name="index 2" w:semiHidden="1" w:unhideWhenUsed="1"/>
+    <w:lsdException w:name="index 3" w:semiHidden="1" w:unhideWhenUsed="1"/>
+    <w:lsdException w:name="index 4" w:semiHidden="1" w:unhideWhenUsed="1"/>
+    <w:lsdException w:name="index 5" w:semiHidden="1" w:unhideWhenUsed="1"/>
+    <w:lsdException w:name="index 6" w:semiHidden="1" w:unhideWhenUsed="1"/>
+    <w:lsdException w:name="index 7" w:semiHidden="1" w:unhideWhenUsed="1"/>
+    <w:lsdException w:name="index 8" w:semiHidden="1" w:unhideWhenUsed="1"/>
+    <w:lsdException w:name="index 9" w:semiHidden="1" w:unhideWhenUsed="1"/>
+    <w:lsdException w:name="toc 1" w:semiHidden="1" w:uiPriority="39" w:unhideWhenUsed="1"/>
+    <w:lsdException w:name="toc 2" w:semiHidden="1" w:uiPriority="39" w:unhideWhenUsed="1"/>
+    <w:lsdException w:name="toc 3" w:semiHidden="1" w:uiPriority="39" w:unhideWhenUsed="1"/>
+    <w:lsdException w:name="toc 4" w:semiHidden="1" w:uiPriority="39" w:unhideWhenUsed="1"/>
+    <w:lsdException w:name="toc 5" w:semiHidden="1" w:uiPriority="39" w:unhideWhenUsed="1"/>
+    <w:lsdException w:name="toc 6" w:semiHidden="1" w:uiPriority="39" w:unhideWhenUsed="1"/>
+    <w:lsdException w:name="toc 7" w:semiHidden="1" w:uiPriority="39" w:unhideWhenUsed="1"/>
+    <w:lsdException w:name="toc 8" w:semiHidden="1" w:uiPriority="39" w:unhideWhenUsed="1"/>
+    <w:lsdException w:name="toc 9" w:semiHidden="1" w:uiPriority="39" w:unhideWhenUsed="1"/>
+    <w:lsdException w:name="Normal Indent" w:semiHidden="1" w:unhideWhenUsed="1"/>
+    <w:lsdException w:name="footnote text" w:semiHidden="1" w:unhideWhenUsed="1"/>
+    <w:lsdException w:name="annotation text" w:semiHidden="1" w:unhideWhenUsed="1"/>
+    <w:lsdException w:name="header" w:semiHidden="1" w:unhideWhenUsed="1"/>
+    <w:lsdException w:name="footer" w:semiHidden="1" w:unhideWhenUsed="1"/>
+    <w:lsdException w:name="index heading" w:semiHidden="1" w:unhideWhenUsed="1"/>
+    <w:lsdException w:name="caption" w:semiHidden="1" w:uiPriority="35" w:unhideWhenUsed="1" w:qFormat="1"/>
+    <w:lsdException w:name="table of figures" w:semiHidden="1" w:unhideWhenUsed="1"/>
+    <w:lsdException w:name="envelope address" w:semiHidden="1" w:unhideWhenUsed="1"/>
+    <w:lsdException w:name="envelope return" w:semiHidden="1" w:unhideWhenUsed="1"/>
+    <w:lsdException w:name="footnote reference" w:semiHidden="1" w:unhideWhenUsed="1"/>
+    <w:lsdException w:name="annotation reference" w:semiHidden="1" w:unhideWhenUsed="1"/>
+    <w:lsdException w:name="line number" w:semiHidden="1" w:unhideWhenUsed="1"/>
+    <w:lsdException w:name="page number" w:semiHidden="1" w:unhideWhenUsed="1"/>
+    <w:lsdException w:name="endnote reference" w:semiHidden="1" w:unhideWhenUsed="1"/>
+    <w:lsdException w:name="endnote text" w:semiHidden="1" w:unhideWhenUsed="1"/>
+    <w:lsdException w:name="table of authorities" w:semiHidden="1" w:unhideWhenUsed="1"/>
+    <w:lsdException w:name="macro" w:semiHidden="1" w:unhideWhenUsed="1"/>
+    <w:lsdException w:name="toa heading" w:semiHidden="1" w:unhideWhenUsed="1"/>
+    <w:lsdException w:name="List" w:semiHidden="1" w:unhideWhenUsed="1"/>
+    <w:lsdException w:name="List Bullet" w:semiHidden="1" w:unhideWhenUsed="1"/>
+    <w:lsdException w:name="List Number" w:semiHidden="1" w:unhideWhenUsed="1"/>
+    <w:lsdException w:name="List 2" w:semiHidden="1" w:unhideWhenUsed="1"/>
+    <w:lsdException w:name="List 3" w:semiHidden="1" w:unhideWhenUsed="1"/>
+    <w:lsdException w:name="List 4" w:semiHidden="1" w:unhideWhenUsed="1"/>
+    <w:lsdException w:name="List 5" w:semiHidden="1" w:unhideWhenUsed="1"/>
+    <w:lsdException w:name="List Bullet 2" w:semiHidden="1" w:unhideWhenUsed="1"/>
+    <w:lsdException w:name="List Bullet 3" w:semiHidden="1" w:unhideWhenUsed="1"/>
+    <w:lsdException w:name="List Bullet 4" w:semiHidden="1" w:unhideWhenUsed="1"/>
+    <w:lsdException w:name="List Bullet 5" w:semiHidden="1" w:unhideWhenUsed="1"/>
+    <w:lsdException w:name="List Number 2" w:semiHidden="1" w:unhideWhenUsed="1"/>
+    <w:lsdException w:name="List Number 3" w:semiHidden="1" w:unhideWhenUsed="1"/>
+    <w:lsdException w:name="List Number 4" w:semiHidden="1" w:unhideWhenUsed="1"/>
+    <w:lsdException w:name="List Number 5" w:semiHidden="1" w:unhideWhenUsed="1"/>
+    <w:lsdException w:name="Title" w:uiPriority="10" w:qFormat="1"/>
+    <w:lsdException w:name="Closing" w:semiHidden="1" w:unhideWhenUsed="1"/>
+    <w:lsdException w:name="Signature" w:semiHidden="1" w:unhideWhenUsed="1"/>
+    <w:lsdException w:name="Default Paragraph Font" w:semiHidden="1" w:uiPriority="1" w:unhideWhenUsed="1"/>
+    <w:lsdException w:name="Body Text" w:semiHidden="1" w:unhideWhenUsed="1"/>
+    <w:lsdException w:name="Body Text Indent" w:semiHidden="1" w:unhideWhenUsed="1"/>
+    <w:lsdException w:name="List Continue" w:semiHidden="1" w:unhideWhenUsed="1"/>
+    <w:lsdException w:name="List Continue 2" w:semiHidden="1" w:unhideWhenUsed="1"/>
+    <w:lsdException w:name="List Continue 3" w:semiHidden="1" w:unhideWhenUsed="1"/>
+    <w:lsdException w:name="List Continue 4" w:semiHidden="1" w:unhideWhenUsed="1"/>
+    <w:lsdException w:name="List Continue 5" w:semiHidden="1" w:unhideWhenUsed="1"/>
+    <w:lsdException w:name="Message Header" w:semiHidden="1" w:unhideWhenUsed="1"/>
+    <w:lsdException w:name="Subtitle" w:uiPriority="11" w:qFormat="1"/>
+    <w:lsdException w:name="Salutation" w:semiHidden="1" w:unhideWhenUsed="1"/>
+    <w:lsdException w:name="Date" w:semiHidden="1" w:unhideWhenUsed="1"/>
+    <w:lsdException w:name="Body Text First Indent" w:semiHidden="1" w:unhideWhenUsed="1"/>
+    <w:lsdException w:name="Body Text First Indent 2" w:semiHidden="1" w:unhideWhenUsed="1"/>
+    <w:lsdException w:name="Note Heading" w:semiHidden="1" w:unhideWhenUsed="1"/>
+    <w:lsdException w:name="Body Text 2" w:semiHidden="1" w:unhideWhenUsed="1"/>
+    <w:lsdException w:name="Body Text 3" w:semiHidden="1" w:unhideWhenUsed="1"/>
+    <w:lsdException w:name="Body Text Indent 2" w:semiHidden="1" w:unhideWhenUsed="1"/>
+    <w:lsdException w:name="Body Text Indent 3" w:semiHidden="1" w:unhideWhenUsed="1"/>
+    <w:lsdException w:name="Block Text" w:semiHidden="1" w:unhideWhenUsed="1"/>
+    <w:lsdException w:name="Hyperlink" w:semiHidden="1" w:unhideWhenUsed="1"/>
+    <w:lsdException w:name="FollowedHyperlink" w:semiHidden="1" w:unhideWhenUsed="1"/>
+    <w:lsdException w:name="Strong" w:uiPriority="22" w:qFormat="1"/>
+    <w:lsdException w:name="Emphasis" w:uiPriority="20" w:qFormat="1"/>
+    <w:lsdException w:name="Document Map" w:semiHidden="1" w:unhideWhenUsed="1"/>
+    <w:lsdException w:name="Plain Text" w:semiHidden="1" w:unhideWhenUsed="1"/>
+    <w:lsdException w:name="E-mail Signature" w:semiHidden="1" w:unhideWhenUsed="1"/>
+    <w:lsdException w:name="HTML Top of Form" w:semiHidden="1" w:unhideWhenUsed="1"/>
+    <w:lsdException w:name="HTML Bottom of Form" w:semiHidden="1" w:unhideWhenUsed="1"/>
+    <w:lsdException w:name="Normal (Web)" w:semiHidden="1" w:unhideWhenUsed="1"/>
+    <w:lsdException w:name="HTML Acronym" w:semiHidden="1" w:unhideWhenUsed="1"/>
+    <w:lsdException w:name="HTML Address" w:semiHidden="1" w:unhideWhenUsed="1"/>
+    <w:lsdException w:name="HTML Cite" w:semiHidden="1" w:unhideWhenUsed="1"/>
+    <w:lsdException w:name="HTML Code" w:semiHidden="1" w:unhideWhenUsed="1"/>
+    <w:lsdException w:name="HTML Definition" w:semiHidden="1" w:unhideWhenUsed="1"/>
+    <w:lsdException w:name="HTML Keyboard" w:semiHidden="1" w:unhideWhenUsed="1"/>
+    <w:lsdException w:name="HTML Preformatted" w:semiHidden="1" w:unhideWhenUsed="1"/>
+    <w:lsdException w:name="HTML Sample" w:semiHidden="1" w:unhideWhenUsed="1"/>
+    <w:lsdException w:name="HTML Typewriter" w:semiHidden="1" w:unhideWhenUsed="1"/>
+    <w:lsdException w:name="HTML Variable" w:semiHidden="1" w:unhideWhenUsed="1"/>
+    <w:lsdException w:name="Normal Table" w:semiHidden="1" w:unhideWhenUsed="1"/>
+    <w:lsdException w:name="annotation subject" w:semiHidden="1" w:unhideWhenUsed="1"/>
+    <w:lsdException w:name="No List" w:semiHidden="1" w:unhideWhenUsed="1"/>
+    <w:lsdException w:name="Outline List 1" w:semiHidden="1" w:unhideWhenUsed="1"/>
+    <w:lsdException w:name="Outline List 2" w:semiHidden="1" w:unhideWhenUsed="1"/>
+    <w:lsdException w:name="Outline List 3" w:semiHidden="1" w:unhideWhenUsed="1"/>
+    <w:lsdException w:name="Table Simple 1" w:semiHidden="1" w:unhideWhenUsed="1"/>
+    <w:lsdException w:name="Table Simple 2" w:semiHidden="1" w:unhideWhenUsed="1"/>
+    <w:lsdException w:name="Table Simple 3" w:semiHidden="1" w:unhideWhenUsed="1"/>
+    <w:lsdException w:name="Table Classic 1" w:semiHidden="1" w:unhideWhenUsed="1"/>
+    <w:lsdException w:name="Table Classic 2" w:semiHidden="1" w:unhideWhenUsed="1"/>
+    <w:lsdException w:name="Table Classic 3" w:semiHidden="1" w:unhideWhenUsed="1"/>
+    <w:lsdException w:name="Table Classic 4" w:semiHidden="1" w:unhideWhenUsed="1"/>
+    <w:lsdException w:name="Table Colorful 1" w:semiHidden="1" w:unhideWhenUsed="1"/>
+    <w:lsdException w:name="Table Colorful 2" w:semiHidden="1" w:unhideWhenUsed="1"/>
+    <w:lsdException w:name="Table Colorful 3" w:semiHidden="1" w:unhideWhenUsed="1"/>
+    <w:lsdException w:name="Table Columns 1" w:semiHidden="1" w:unhideWhenUsed="1"/>
+    <w:lsdException w:name="Table Columns 2" w:semiHidden="1" w:unhideWhenUsed="1"/>
+    <w:lsdException w:name="Table Columns 3" w:semiHidden="1" w:unhideWhenUsed="1"/>
+    <w:lsdException w:name="Table Columns 4" w:semiHidden="1" w:unhideWhenUsed="1"/>
+    <w:lsdException w:name="Table Columns 5" w:semiHidden="1" w:unhideWhenUsed="1"/>
+    <w:lsdException w:name="Table Grid 1" w:semiHidden="1" w:unhideWhenUsed="1"/>
+    <w:lsdException w:name="Table Grid 2" w:semiHidden="1" w:unhideWhenUsed="1"/>
+    <w:lsdException w:name="Table Grid 3" w:semiHidden="1" w:unhideWhenUsed="1"/>
+    <w:lsdException w:name="Table Grid 4" w:semiHidden="1" w:unhideWhenUsed="1"/>
+    <w:lsdException w:name="Table Grid 5" w:semiHidden="1" w:unhideWhenUsed="1"/>
+    <w:lsdException w:name="Table Grid 6" w:semiHidden="1" w:unhideWhenUsed="1"/>
+    <w:lsdException w:name="Table Grid 7" w:semiHidden="1" w:unhideWhenUsed="1"/>
+    <w:lsdException w:name="Table Grid 8" w:semiHidden="1" w:unhideWhenUsed="1"/>
+    <w:lsdException w:name="Table List 1" w:semiHidden="1" w:unhideWhenUsed="1"/>
+    <w:lsdException w:name="Table List 2" w:semiHidden="1" w:unhideWhenUsed="1"/>
+    <w:lsdException w:name="Table List 3" w:semiHidden="1" w:unhideWhenUsed="1"/>
+    <w:lsdException w:name="Table List 4" w:semiHidden="1" w:unhideWhenUsed="1"/>
+    <w:lsdException w:name="Table List 5" w:semiHidden="1" w:unhideWhenUsed="1"/>
+    <w:lsdException w:name="Table List 6" w:semiHidden="1" w:unhideWhenUsed="1"/>
+    <w:lsdException w:name="Table List 7" w:semiHidden="1" w:unhideWhenUsed="1"/>
+    <w:lsdException w:name="Table List 8" w:semiHidden="1" w:unhideWhenUsed="1"/>
+    <w:lsdException w:name="Table 3D effects 1" w:semiHidden="1" w:unhideWhenUsed="1"/>
+    <w:lsdException w:name="Table 3D effects 2" w:semiHidden="1" w:unhideWhenUsed="1"/>
+    <w:lsdException w:name="Table 3D effects 3" w:semiHidden="1" w:unhideWhenUsed="1"/>
+    <w:lsdException w:name="Table Contemporary" w:semiHidden="1" w:unhideWhenUsed="1"/>
+    <w:lsdException w:name="Table Elegant" w:semiHidden="1" w:unhideWhenUsed="1"/>
+    <w:lsdException w:name="Table Professional" w:semiHidden="1" w:unhideWhenUsed="1"/>
+    <w:lsdException w:name="Table Subtle 1" w:semiHidden="1" w:unhideWhenUsed="1"/>
+    <w:lsdException w:name="Table Subtle 2" w:semiHidden="1" w:unhideWhenUsed="1"/>
+    <w:lsdException w:name="Table Web 1" w:semiHidden="1" w:unhideWhenUsed="1"/>
+    <w:lsdException w:name="Table Web 2" w:semiHidden="1" w:unhideWhenUsed="1"/>
+    <w:lsdException w:name="Table Web 3" w:semiHidden="1" w:unhideWhenUsed="1"/>
+    <w:lsdException w:name="Balloon Text" w:semiHidden="1" w:unhideWhenUsed="1"/>
+    <w:lsdException w:name="Table Grid" w:uiPriority="59"/>
+    <w:lsdException w:name="Table Theme" w:semiHidden="1" w:unhideWhenUsed="1"/>
+    <w:lsdException w:name="Placeholder Text" w:semiHidden="1"/>
+    <w:lsdException w:name="No Spacing" w:uiPriority="1" w:qFormat="1"/>
+    <w:lsdException w:name="Light Shading" w:uiPriority="60"/>
+    <w:lsdException w:name="Light List" w:uiPriority="61"/>
+    <w:lsdException w:name="Light Grid" w:uiPriority="62"/>
+    <w:lsdException w:name="Medium Shading 1" w:uiPriority="63"/>
+    <w:lsdException w:name="Medium Shading 2" w:uiPriority="64"/>
+    <w:lsdException w:name="Medium List 1" w:uiPriority="65"/>
+    <w:lsdException w:name="Medium List 2" w:uiPriority="66"/>
+    <w:lsdException w:name="Medium Grid 1" w:uiPriority="67"/>
+    <w:lsdException w:name="Medium Grid 2" w:uiPriority="68"/>
+    <w:lsdException w:name="Medium Grid 3" w:uiPriority="69"/>
+    <w:lsdException w:name="Dark List" w:uiPriority="70"/>
+    <w:lsdException w:name="Colorful Shading" w:uiPriority="71"/>
+    <w:lsdException w:name="Colorful List" w:uiPriority="72"/>
+    <w:lsdException w:name="Colorful Grid" w:uiPriority="73"/>
+    <w:lsdException w:name="Light Shading Accent 1" w:uiPriority="60"/>
+    <w:lsdException w:name="Light List Accent 1" w:uiPriority="61"/>
+    <w:lsdException w:name="Light Grid Accent 1" w:uiPriority="62"/>
+    <w:lsdException w:name="Medium Shading 1 Accent 1" w:uiPriority="63"/>
+    <w:lsdException w:name="Medium Shading 2 Accent 1" w:uiPriority="64"/>
+    <w:lsdException w:name="Medium List 1 Accent 1" w:uiPriority="65"/>
+    <w:lsdException w:name="Revision" w:semiHidden="1"/>
+    <w:lsdException w:name="List Paragraph" w:uiPriority="34" w:qFormat="1"/>
+    <w:lsdException w:name="Quote" w:uiPriority="29" w:qFormat="1"/>
+    <w:lsdException w:name="Intense Quote" w:uiPriority="30" w:qFormat="1"/>
+    <w:lsdException w:name="Medium List 2 Accent 1" w:uiPriority="66"/>
+    <w:lsdException w:name="Medium Grid 1 Accent 1" w:uiPriority="67"/>
+    <w:lsdException w:name="Medium Grid 2 Accent 1" w:uiPriority="68"/>
+    <w:lsdException w:name="Medium Grid 3 Accent 1" w:uiPriority="69"/>
+    <w:lsdException w:name="Dark List Accent 1" w:uiPriority="70"/>
+    <w:lsdException w:name="Colorful Shading Accent 1" w:uiPriority="71"/>
+    <w:lsdException w:name="Colorful List Accent 1" w:uiPriority="72"/>
+    <w:lsdException w:name="Colorful Grid Accent 1" w:uiPriority="73"/>
+    <w:lsdException w:name="Light Shading Accent 2" w:uiPriority="60"/>
+    <w:lsdException w:name="Light List Accent 2" w:uiPriority="61"/>
+    <w:lsdException w:name="Light Grid Accent 2" w:uiPriority="62"/>
+    <w:lsdException w:name="Medium Shading 1 Accent 2" w:uiPriority="63"/>
+    <w:lsdException w:name="Medium Shading 2 Accent 2" w:uiPriority="64"/>
+    <w:lsdException w:name="Medium List 1 Accent 2" w:uiPriority="65"/>
+    <w:lsdException w:name="Medium List 2 Accent 2" w:uiPriority="66"/>
+    <w:lsdException w:name="Medium Grid 1 Accent 2" w:uiPriority="67"/>
+    <w:lsdException w:name="Medium Grid 2 Accent 2" w:uiPriority="68"/>
+    <w:lsdException w:name="Medium Grid 3 Accent 2" w:uiPriority="69"/>
+    <w:lsdException w:name="Dark List Accent 2" w:uiPriority="70"/>
+    <w:lsdException w:name="Colorful Shading Accent 2" w:uiPriority="71"/>
+    <w:lsdException w:name="Colorful List Accent 2" w:uiPriority="72"/>
+    <w:lsdException w:name="Colorful Grid Accent 2" w:uiPriority="73"/>
+    <w:lsdException w:name="Light Shading Accent 3" w:uiPriority="60"/>
+    <w:lsdException w:name="Light List Accent 3" w:uiPriority="61"/>
+    <w:lsdException w:name="Light Grid Accent 3" w:uiPriority="62"/>
+    <w:lsdException w:name="Medium Shading 1 Accent 3" w:uiPriority="63"/>
+    <w:lsdException w:name="Medium Shading 2 Accent 3" w:uiPriority="64"/>
+    <w:lsdException w:name="Medium List 1 Accent 3" w:uiPriority="65"/>
+    <w:lsdException w:name="Medium List 2 Accent 3" w:uiPriority="66"/>
+    <w:lsdException w:name="Medium Grid 1 Accent 3" w:uiPriority="67"/>
+    <w:lsdException w:name="Medium Grid 2 Accent 3" w:uiPriority="68"/>
+    <w:lsdException w:name="Medium Grid 3 Accent 3" w:uiPriority="69"/>
+    <w:lsdException w:name="Dark List Accent 3" w:uiPriority="70"/>
+    <w:lsdException w:name="Colorful Shading Accent 3" w:uiPriority="71"/>
+    <w:lsdException w:name="Colorful List Accent 3" w:uiPriority="72"/>
+    <w:lsdException w:name="Colorful Grid Accent 3" w:uiPriority="73"/>
+    <w:lsdException w:name="Light Shading Accent 4" w:uiPriority="60"/>
+    <w:lsdException w:name="Light List Accent 4" w:uiPriority="61"/>
+    <w:lsdException w:name="Light Grid Accent 4" w:uiPriority="62"/>
+    <w:lsdException w:name="Medium Shading 1 Accent 4" w:uiPriority="63"/>
+    <w:lsdException w:name="Medium Shading 2 Accent 4" w:uiPriority="64"/>
+    <w:lsdException w:name="Medium List 1 Accent 4" w:uiPriority="65"/>
+    <w:lsdException w:name="Medium List 2 Accent 4" w:uiPriority="66"/>
+    <w:lsdException w:name="Medium Grid 1 Accent 4" w:uiPriority="67"/>
+    <w:lsdException w:name="Medium Grid 2 Accent 4" w:uiPriority="68"/>
+    <w:lsdException w:name="Medium Grid 3 Accent 4" w:uiPriority="69"/>
+    <w:lsdException w:name="Dark List Accent 4" w:uiPriority="70"/>
+    <w:lsdException w:name="Colorful Shading Accent 4" w:uiPriority="71"/>
+    <w:lsdException w:name="Colorful List Accent 4" w:uiPriority="72"/>
+    <w:lsdException w:name="Colorful Grid Accent 4" w:uiPriority="73"/>
+    <w:lsdException w:name="Light Shading Accent 5" w:uiPriority="60"/>
+    <w:lsdException w:name="Light List Accent 5" w:uiPriority="61"/>
+    <w:lsdException w:name="Light Grid Accent 5" w:uiPriority="62"/>
+    <w:lsdException w:name="Medium Shading 1 Accent 5" w:uiPriority="63"/>
+    <w:lsdException w:name="Medium Shading 2 Accent 5" w:uiPriority="64"/>
+    <w:lsdException w:name="Medium List 1 Accent 5" w:uiPriority="65"/>
+    <w:lsdException w:name="Medium List 2 Accent 5" w:uiPriority="66"/>
+    <w:lsdException w:name="Medium Grid 1 Accent 5" w:uiPriority="67"/>
+    <w:lsdException w:name="Medium Grid 2 Accent 5" w:uiPriority="68"/>
+    <w:lsdException w:name="Medium Grid 3 Accent 5" w:uiPriority="69"/>
+    <w:lsdException w:name="Dark List Accent 5" w:uiPriority="70"/>
+    <w:lsdException w:name="Colorful Shading Accent 5" w:uiPriority="71"/>
+    <w:lsdException w:name="Colorful List Accent 5" w:uiPriority="72"/>
+    <w:lsdException w:name="Colorful Grid Accent 5" w:uiPriority="73"/>
+    <w:lsdException w:name="Light Shading Accent 6" w:uiPriority="60"/>
+    <w:lsdException w:name="Light List Accent 6" w:uiPriority="61"/>
+    <w:lsdException w:name="Light Grid Accent 6" w:uiPriority="62"/>
+    <w:lsdException w:name="Medium Shading 1 Accent 6" w:uiPriority="63"/>
+    <w:lsdException w:name="Medium Shading 2 Accent 6" w:uiPriority="64"/>
+    <w:lsdException w:name="Medium List 1 Accent 6" w:uiPriority="65"/>
+    <w:lsdException w:name="Medium List 2 Accent 6" w:uiPriority="66"/>
+    <w:lsdException w:name="Medium Grid 1 Accent 6" w:uiPriority="67"/>
+    <w:lsdException w:name="Medium Grid 2 Accent 6" w:uiPriority="68"/>
+    <w:lsdException w:name="Medium Grid 3 Accent 6" w:uiPriority="69"/>
+    <w:lsdException w:name="Dark List Accent 6" w:uiPriority="70"/>
+    <w:lsdException w:name="Colorful Shading Accent 6" w:uiPriority="71"/>
+    <w:lsdException w:name="Colorful List Accent 6" w:uiPriority="72"/>
+    <w:lsdException w:name="Colorful Grid Accent 6" w:uiPriority="73"/>
+    <w:lsdException w:name="Subtle Emphasis" w:uiPriority="19" w:qFormat="1"/>
+    <w:lsdException w:name="Intense Emphasis" w:uiPriority="21" w:qFormat="1"/>
+    <w:lsdException w:name="Subtle Reference" w:uiPriority="31" w:qFormat="1"/>
+    <w:lsdException w:name="Intense Reference" w:uiPriority="32" w:qFormat="1"/>
+    <w:lsdException w:name="Book Title" w:uiPriority="33" w:qFormat="1"/>
+    <w:lsdException w:name="Bibliography" w:semiHidden="1" w:uiPriority="37" w:unhideWhenUsed="1"/>
+    <w:lsdException w:name="TOC Heading" w:semiHidden="1" w:uiPriority="39" w:unhideWhenUsed="1" w:qFormat="1"/>
+    <w:lsdException w:name="Plain Table 1" w:uiPriority="41"/>
+    <w:lsdException w:name="Plain Table 2" w:uiPriority="42"/>
+    <w:lsdException w:name="Plain Table 3" w:uiPriority="43"/>
+    <w:lsdException w:name="Plain Table 4" w:uiPriority="44"/>
+    <w:lsdException w:name="Plain Table 5" w:uiPriority="45"/>
+    <w:lsdException w:name="Grid Table Light" w:uiPriority="40"/>
+    <w:lsdException w:name="Grid Table 1 Light" w:uiPriority="46"/>
+    <w:lsdException w:name="Grid Table 2" w:uiPriority="47"/>
+    <w:lsdException w:name="Grid Table 3" w:uiPriority="48"/>
+    <w:lsdException w:name="Grid Table 4" w:uiPriority="49"/>
+    <w:lsdException w:name="Grid Table 5 Dark" w:uiPriority="50"/>
+    <w:lsdException w:name="Grid Table 6 Colorful" w:uiPriority="51"/>
+    <w:lsdException w:name="Grid Table 7 Colorful" w:uiPriority="52"/>
+    <w:lsdException w:name="Grid Table 1 Light Accent 1" w:uiPriority="46"/>
+    <w:lsdException w:name="Grid Table 2 Accent 1" w:uiPriority="47"/>
+    <w:lsdException w:name="Grid Table 3 Accent 1" w:uiPriority="48"/>
+    <w:lsdException w:name="Grid Table 4 Accent 1" w:uiPriority="49"/>
+    <w:lsdException w:name="Grid Table 5 Dark Accent 1" w:uiPriority="50"/>
+    <w:lsdException w:name="Grid Table 6 Colorful Accent 1" w:uiPriority="51"/>
+    <w:lsdException w:name="Grid Table 7 Colorful Accent 1" w:uiPriority="52"/>
+    <w:lsdException w:name="Grid Table 1 Light Accent 2" w:uiPriority="46"/>
+    <w:lsdException w:name="Grid Table 2 Accent 2" w:uiPriority="47"/>
+    <w:lsdException w:name="Grid Table 3 Accent 2" w:uiPriority="48"/>
+    <w:lsdException w:name="Grid Table 4 Accent 2" w:uiPriority="49"/>
+    <w:lsdException w:name="Grid Table 5 Dark Accent 2" w:uiPriority="50"/>
+    <w:lsdException w:name="Grid Table 6 Colorful Accent 2" w:uiPriority="51"/>
+    <w:lsdException w:name="Grid Table 7 Colorful Accent 2" w:uiPriority="52"/>
+    <w:lsdException w:name="Grid Table 1 Light Accent 3" w:uiPriority="46"/>
+    <w:lsdException w:name="Grid Table 2 Accent 3" w:uiPriority="47"/>
+    <w:lsdException w:name="Grid Table 3 Accent 3" w:uiPriority="48"/>
+    <w:lsdException w:name="Grid Table 4 Accent 3" w:uiPriority="49"/>
+    <w:lsdException w:name="Grid Table 5 Dark Accent 3" w:uiPriority="50"/>
+    <w:lsdException w:name="Grid Table 6 Colorful Accent 3" w:uiPriority="51"/>
+    <w:lsdException w:name="Grid Table 7 Colorful Accent 3" w:uiPriority="52"/>
+    <w:lsdException w:name="Grid Table 1 Light Accent 4" w:uiPriority="46"/>
+    <w:lsdException w:name="Grid Table 2 Accent 4" w:uiPriority="47"/>
+    <w:lsdException w:name="Grid Table 3 Accent 4" w:uiPriority="48"/>
+    <w:lsdException w:name="Grid Table 4 Accent 4" w:uiPriority="49"/>
+    <w:lsdException w:name="Grid Table 5 Dark Accent 4" w:uiPriority="50"/>
+    <w:lsdException w:name="Grid Table 6 Colorful Accent 4" w:uiPriority="51"/>
+    <w:lsdException w:name="Grid Table 7 Colorful Accent 4" w:uiPriority="52"/>
+    <w:lsdException w:name="Grid Table 1 Light Accent 5" w:uiPriority="46"/>
+    <w:lsdException w:name="Grid Table 2 Accent 5" w:uiPriority="47"/>
+    <w:lsdException w:name="Grid Table 3 Accent 5" w:uiPriority="48"/>
+    <w:lsdException w:name="Grid Table 4 Accent 5" w:uiPriority="49"/>
+    <w:lsdException w:name="Grid Table 5 Dark Accent 5" w:uiPriority="50"/>
+    <w:lsdException w:name="Grid Table 6 Colorful Accent 5" w:uiPriority="51"/>
+    <w:lsdException w:name="Grid Table 7 Colorful Accent 5" w:uiPriority="52"/>
+    <w:lsdException w:name="Grid Table 1 Light Accent 6" w:uiPriority="46"/>
+    <w:lsdException w:name="Grid Table 2 Accent 6" w:uiPriority="47"/>
+    <w:lsdException w:name="Grid Table 3 Accent 6" w:uiPriority="48"/>
+    <w:lsdException w:name="Grid Table 4 Accent 6" w:uiPriority="49"/>
+    <w:lsdException w:name="Grid Table 5 Dark Accent 6" w:uiPriority="50"/>
+    <w:lsdException w:name="Grid Table 6 Colorful Accent 6" w:uiPriority="51"/>
+    <w:lsdException w:name="Grid Table 7 Colorful Accent 6" w:uiPriority="52"/>
+    <w:lsdException w:name="List Table 1 Light" w:uiPriority="46"/>
+    <w:lsdException w:name="List Table 2" w:uiPriority="47"/>
+    <w:lsdException w:name="List Table 3" w:uiPriority="48"/>
+    <w:lsdException w:name="List Table 4" w:uiPriority="49"/>
+    <w:lsdException w:name="List Table 5 Dark" w:uiPriority="50"/>
+    <w:lsdException w:name="List Table 6 Colorful" w:uiPriority="51"/>
+    <w:lsdException w:name="List Table 7 Colorful" w:uiPriority="52"/>
+    <w:lsdException w:name="List Table 1 Light Accent 1" w:uiPriority="46"/>
+    <w:lsdException w:name="List Table 2 Accent 1" w:uiPriority="47"/>
+    <w:lsdException w:name="List Table 3 Accent 1" w:uiPriority="48"/>
+    <w:lsdException w:name="List Table 4 Accent 1" w:uiPriority="49"/>
+    <w:lsdException w:name="List Table 5 Dark Accent 1" w:uiPriority="50"/>
+    <w:lsdException w:name="List Table 6 Colorful Accent 1" w:uiPriority="51"/>
+    <w:lsdException w:name="List Table 7 Colorful Accent 1" w:uiPriority="52"/>
+    <w:lsdException w:name="List Table 1 Light Accent 2" w:uiPriority="46"/>
+    <w:lsdException w:name="List Table 2 Accent 2" w:uiPriority="47"/>
+    <w:lsdException w:name="List Table 3 Accent 2" w:uiPriority="48"/>
+    <w:lsdException w:name="List Table 4 Accent 2" w:uiPriority="49"/>
+    <w:lsdException w:name="List Table 5 Dark Accent 2" w:uiPriority="50"/>
+    <w:lsdException w:name="List Table 6 Colorful Accent 2" w:uiPriority="51"/>
+    <w:lsdException w:name="List Table 7 Colorful Accent 2" w:uiPriority="52"/>
+    <w:lsdException w:name="List Table 1 Light Accent 3" w:uiPriority="46"/>
+    <w:lsdException w:name="List Table 2 Accent 3" w:uiPriority="47"/>
+    <w:lsdException w:name="List Table 3 Accent 3" w:uiPriority="48"/>
+    <w:lsdException w:name="List Table 4 Accent 3" w:uiPriority="49"/>
+    <w:lsdException w:name="List Table 5 Dark Accent 3" w:uiPriority="50"/>
+    <w:lsdException w:name="List Table 6 Colorful Accent 3" w:uiPriority="51"/>
+    <w:lsdException w:name="List Table 7 Colorful Accent 3" w:uiPriority="52"/>
+    <w:lsdException w:name="List Table 1 Light Accent 4" w:uiPriority="46"/>
+    <w:lsdException w:name="List Table 2 Accent 4" w:uiPriority="47"/>
+    <w:lsdException w:name="List Table 3 Accent 4" w:uiPriority="48"/>
+    <w:lsdException w:name="List Table 4 Accent 4" w:uiPriority="49"/>
+    <w:lsdException w:name="List Table 5 Dark Accent 4" w:uiPriority="50"/>
+    <w:lsdException w:name="List Table 6 Colorful Accent 4" w:uiPriority="51"/>
+    <w:lsdException w:name="List Table 7 Colorful Accent 4" w:uiPriority="52"/>
+    <w:lsdException w:name="List Table 1 Light Accent 5" w:uiPriority="46"/>
+    <w:lsdException w:name="List Table 2 Accent 5" w:uiPriority="47"/>
+    <w:lsdException w:name="List Table 3 Accent 5" w:uiPriority="48"/>
+    <w:lsdException w:name="List Table 4 Accent 5" w:uiPriority="49"/>
+    <w:lsdException w:name="List Table 5 Dark Accent 5" w:uiPriority="50"/>
+    <w:lsdException w:name="List Table 6 Colorful Accent 5" w:uiPriority="51"/>
+    <w:lsdException w:name="List Table 7 Colorful Accent 5" w:uiPriority="52"/>
+    <w:lsdException w:name="List Table 1 Light Accent 6" w:uiPriority="46"/>
+    <w:lsdException w:name="List Table 2 Accent 6" w:uiPriority="47"/>
+    <w:lsdException w:name="List Table 3 Accent 6" w:uiPriority="48"/>
+    <w:lsdException w:name="List Table 4 Accent 6" w:uiPriority="49"/>
+    <w:lsdException w:name="List Table 5 Dark Accent 6" w:uiPriority="50"/>
+    <w:lsdException w:name="List Table 6 Colorful Accent 6" w:uiPriority="51"/>
+    <w:lsdException w:name="List Table 7 Colorful Accent 6" w:uiPriority="52"/>
   </w:latentStyles>
   <w:style w:type="paragraph" w:default="1" w:styleId="Normal">
     <w:name w:val="Normal"/>
@@ -1157,6 +1185,28 @@
       <w:szCs w:val="26"/>
     </w:rPr>
   </w:style>
+  <w:style w:type="paragraph" w:styleId="Heading3">
+    <w:name w:val="heading 3"/>
+    <w:basedOn w:val="Normal"/>
+    <w:next w:val="Normal"/>
+    <w:link w:val="Heading3Char"/>
+    <w:uiPriority w:val="9"/>
+    <w:unhideWhenUsed/>
+    <w:qFormat/>
+    <w:rsid w:val="00136626"/>
+    <w:pPr>
+      <w:keepNext/>
+      <w:keepLines/>
+      <w:spacing w:before="40" w:after="0"/>
+      <w:outlineLvl w:val="2"/>
+    </w:pPr>
+    <w:rPr>
+      <w:rFonts w:asciiTheme="majorHAnsi" w:eastAsiaTheme="majorEastAsia" w:hAnsiTheme="majorHAnsi" w:cstheme="majorBidi"/>
+      <w:color w:val="243F60" w:themeColor="accent1" w:themeShade="7F"/>
+      <w:sz w:val="24"/>
+      <w:szCs w:val="24"/>
+    </w:rPr>
+  </w:style>
   <w:style w:type="character" w:default="1" w:styleId="DefaultParagraphFont">
     <w:name w:val="Default Paragraph Font"/>
     <w:uiPriority w:val="1"/>
@@ -1168,7 +1218,6 @@
     <w:uiPriority w:val="99"/>
     <w:semiHidden/>
     <w:unhideWhenUsed/>
-    <w:qFormat/>
     <w:tblPr>
       <w:tblInd w:w="0" w:type="dxa"/>
       <w:tblCellMar>
@@ -1370,195 +1419,18 @@
       <w:szCs w:val="18"/>
     </w:rPr>
   </w:style>
-</w:styles>
-</file>
-
-<file path=word/stylesWithEffects.xml><?xml version="1.0" encoding="utf-8"?>
-<w:styles xmlns:wpc="http://schemas.microsoft.com/office/word/2010/wordprocessingCanvas" xmlns:mc="http://schemas.openxmlformats.org/markup-compatibility/2006" xmlns:o="urn:schemas-microsoft-com:office:office" xmlns:r="http://schemas.openxmlformats.org/officeDocument/2006/relationships" xmlns:m="http://schemas.openxmlformats.org/officeDocument/2006/math" xmlns:v="urn:schemas-microsoft-com:vml" xmlns:wp14="http://schemas.microsoft.com/office/word/2010/wordprocessingDrawing" xmlns:wp="http://schemas.openxmlformats.org/drawingml/2006/wordprocessingDrawing" xmlns:w10="urn:schemas-microsoft-com:office:word" xmlns:w="http://schemas.openxmlformats.org/wordprocessingml/2006/main" xmlns:w14="http://schemas.microsoft.com/office/word/2010/wordml" xmlns:wpg="http://schemas.microsoft.com/office/word/2010/wordprocessingGroup" xmlns:wpi="http://schemas.microsoft.com/office/word/2010/wordprocessingInk" xmlns:wne="http://schemas.microsoft.com/office/word/2006/wordml" xmlns:wps="http://schemas.microsoft.com/office/word/2010/wordprocessingShape" mc:Ignorable="w14 wp14">
-  <w:docDefaults>
-    <w:rPrDefault>
-      <w:rPr>
-        <w:rFonts w:asciiTheme="minorHAnsi" w:eastAsiaTheme="minorEastAsia" w:hAnsiTheme="minorHAnsi" w:cstheme="minorBidi"/>
-        <w:sz w:val="22"/>
-        <w:szCs w:val="22"/>
-        <w:lang w:val="en-US" w:eastAsia="en-US" w:bidi="ar-SA"/>
-      </w:rPr>
-    </w:rPrDefault>
-    <w:pPrDefault>
-      <w:pPr>
-        <w:spacing w:after="200" w:line="276" w:lineRule="auto"/>
-      </w:pPr>
-    </w:pPrDefault>
-  </w:docDefaults>
-  <w:latentStyles w:defLockedState="0" w:defUIPriority="99" w:defSemiHidden="1" w:defUnhideWhenUsed="1" w:defQFormat="0" w:count="267">
-    <w:lsdException w:name="Normal" w:semiHidden="0" w:uiPriority="0" w:unhideWhenUsed="0" w:qFormat="1"/>
-    <w:lsdException w:name="heading 1" w:semiHidden="0" w:uiPriority="9" w:unhideWhenUsed="0" w:qFormat="1"/>
-    <w:lsdException w:name="heading 2" w:uiPriority="9" w:qFormat="1"/>
-    <w:lsdException w:name="heading 3" w:uiPriority="9" w:qFormat="1"/>
-    <w:lsdException w:name="heading 4" w:uiPriority="9" w:qFormat="1"/>
-    <w:lsdException w:name="heading 5" w:uiPriority="9" w:qFormat="1"/>
-    <w:lsdException w:name="heading 6" w:uiPriority="9" w:qFormat="1"/>
-    <w:lsdException w:name="heading 7" w:uiPriority="9" w:qFormat="1"/>
-    <w:lsdException w:name="heading 8" w:uiPriority="9" w:qFormat="1"/>
-    <w:lsdException w:name="heading 9" w:uiPriority="9" w:qFormat="1"/>
-    <w:lsdException w:name="toc 1" w:uiPriority="39"/>
-    <w:lsdException w:name="toc 2" w:uiPriority="39"/>
-    <w:lsdException w:name="toc 3" w:uiPriority="39"/>
-    <w:lsdException w:name="toc 4" w:uiPriority="39"/>
-    <w:lsdException w:name="toc 5" w:uiPriority="39"/>
-    <w:lsdException w:name="toc 6" w:uiPriority="39"/>
-    <w:lsdException w:name="toc 7" w:uiPriority="39"/>
-    <w:lsdException w:name="toc 8" w:uiPriority="39"/>
-    <w:lsdException w:name="toc 9" w:uiPriority="39"/>
-    <w:lsdException w:name="caption" w:uiPriority="35" w:qFormat="1"/>
-    <w:lsdException w:name="Title" w:semiHidden="0" w:uiPriority="10" w:unhideWhenUsed="0" w:qFormat="1"/>
-    <w:lsdException w:name="Default Paragraph Font" w:uiPriority="1"/>
-    <w:lsdException w:name="Subtitle" w:semiHidden="0" w:uiPriority="11" w:unhideWhenUsed="0" w:qFormat="1"/>
-    <w:lsdException w:name="Strong" w:semiHidden="0" w:uiPriority="22" w:unhideWhenUsed="0" w:qFormat="1"/>
-    <w:lsdException w:name="Emphasis" w:semiHidden="0" w:uiPriority="20" w:unhideWhenUsed="0" w:qFormat="1"/>
-    <w:lsdException w:name="Table Grid" w:semiHidden="0" w:uiPriority="59" w:unhideWhenUsed="0"/>
-    <w:lsdException w:name="Placeholder Text" w:unhideWhenUsed="0"/>
-    <w:lsdException w:name="No Spacing" w:semiHidden="0" w:uiPriority="1" w:unhideWhenUsed="0" w:qFormat="1"/>
-    <w:lsdException w:name="Light Shading" w:semiHidden="0" w:uiPriority="60" w:unhideWhenUsed="0"/>
-    <w:lsdException w:name="Light List" w:semiHidden="0" w:uiPriority="61" w:unhideWhenUsed="0"/>
-    <w:lsdException w:name="Light Grid" w:semiHidden="0" w:uiPriority="62" w:unhideWhenUsed="0"/>
-    <w:lsdException w:name="Medium Shading 1" w:semiHidden="0" w:uiPriority="63" w:unhideWhenUsed="0"/>
-    <w:lsdException w:name="Medium Shading 2" w:semiHidden="0" w:uiPriority="64" w:unhideWhenUsed="0"/>
-    <w:lsdException w:name="Medium List 1" w:semiHidden="0" w:uiPriority="65" w:unhideWhenUsed="0"/>
-    <w:lsdException w:name="Medium List 2" w:semiHidden="0" w:uiPriority="66" w:unhideWhenUsed="0"/>
-    <w:lsdException w:name="Medium Grid 1" w:semiHidden="0" w:uiPriority="67" w:unhideWhenUsed="0"/>
-    <w:lsdException w:name="Medium Grid 2" w:semiHidden="0" w:uiPriority="68" w:unhideWhenUsed="0"/>
-    <w:lsdException w:name="Medium Grid 3" w:semiHidden="0" w:uiPriority="69" w:unhideWhenUsed="0"/>
-    <w:lsdException w:name="Dark List" w:semiHidden="0" w:uiPriority="70" w:unhideWhenUsed="0"/>
-    <w:lsdException w:name="Colorful Shading" w:semiHidden="0" w:uiPriority="71" w:unhideWhenUsed="0"/>
-    <w:lsdException w:name="Colorful List" w:semiHidden="0" w:uiPriority="72" w:unhideWhenUsed="0"/>
-    <w:lsdException w:name="Colorful Grid" w:semiHidden="0" w:uiPriority="73" w:unhideWhenUsed="0"/>
-    <w:lsdException w:name="Light Shading Accent 1" w:semiHidden="0" w:uiPriority="60" w:unhideWhenUsed="0"/>
-    <w:lsdException w:name="Light List Accent 1" w:semiHidden="0" w:uiPriority="61" w:unhideWhenUsed="0"/>
-    <w:lsdException w:name="Light Grid Accent 1" w:semiHidden="0" w:uiPriority="62" w:unhideWhenUsed="0"/>
-    <w:lsdException w:name="Medium Shading 1 Accent 1" w:semiHidden="0" w:uiPriority="63" w:unhideWhenUsed="0"/>
-    <w:lsdException w:name="Medium Shading 2 Accent 1" w:semiHidden="0" w:uiPriority="64" w:unhideWhenUsed="0"/>
-    <w:lsdException w:name="Medium List 1 Accent 1" w:semiHidden="0" w:uiPriority="65" w:unhideWhenUsed="0"/>
-    <w:lsdException w:name="Revision" w:unhideWhenUsed="0"/>
-    <w:lsdException w:name="List Paragraph" w:semiHidden="0" w:uiPriority="34" w:unhideWhenUsed="0" w:qFormat="1"/>
-    <w:lsdException w:name="Quote" w:semiHidden="0" w:uiPriority="29" w:unhideWhenUsed="0" w:qFormat="1"/>
-    <w:lsdException w:name="Intense Quote" w:semiHidden="0" w:uiPriority="30" w:unhideWhenUsed="0" w:qFormat="1"/>
-    <w:lsdException w:name="Medium List 2 Accent 1" w:semiHidden="0" w:uiPriority="66" w:unhideWhenUsed="0"/>
-    <w:lsdException w:name="Medium Grid 1 Accent 1" w:semiHidden="0" w:uiPriority="67" w:unhideWhenUsed="0"/>
-    <w:lsdException w:name="Medium Grid 2 Accent 1" w:semiHidden="0" w:uiPriority="68" w:unhideWhenUsed="0"/>
-    <w:lsdException w:name="Medium Grid 3 Accent 1" w:semiHidden="0" w:uiPriority="69" w:unhideWhenUsed="0"/>
-    <w:lsdException w:name="Dark List Accent 1" w:semiHidden="0" w:uiPriority="70" w:unhideWhenUsed="0"/>
-    <w:lsdException w:name="Colorful Shading Accent 1" w:semiHidden="0" w:uiPriority="71" w:unhideWhenUsed="0"/>
-    <w:lsdException w:name="Colorful List Accent 1" w:semiHidden="0" w:uiPriority="72" w:unhideWhenUsed="0"/>
-    <w:lsdException w:name="Colorful Grid Accent 1" w:semiHidden="0" w:uiPriority="73" w:unhideWhenUsed="0"/>
-    <w:lsdException w:name="Light Shading Accent 2" w:semiHidden="0" w:uiPriority="60" w:unhideWhenUsed="0"/>
-    <w:lsdException w:name="Light List Accent 2" w:semiHidden="0" w:uiPriority="61" w:unhideWhenUsed="0"/>
-    <w:lsdException w:name="Light Grid Accent 2" w:semiHidden="0" w:uiPriority="62" w:unhideWhenUsed="0"/>
-    <w:lsdException w:name="Medium Shading 1 Accent 2" w:semiHidden="0" w:uiPriority="63" w:unhideWhenUsed="0"/>
-    <w:lsdException w:name="Medium Shading 2 Accent 2" w:semiHidden="0" w:uiPriority="64" w:unhideWhenUsed="0"/>
-    <w:lsdException w:name="Medium List 1 Accent 2" w:semiHidden="0" w:uiPriority="65" w:unhideWhenUsed="0"/>
-    <w:lsdException w:name="Medium List 2 Accent 2" w:semiHidden="0" w:uiPriority="66" w:unhideWhenUsed="0"/>
-    <w:lsdException w:name="Medium Grid 1 Accent 2" w:semiHidden="0" w:uiPriority="67" w:unhideWhenUsed="0"/>
-    <w:lsdException w:name="Medium Grid 2 Accent 2" w:semiHidden="0" w:uiPriority="68" w:unhideWhenUsed="0"/>
-    <w:lsdException w:name="Medium Grid 3 Accent 2" w:semiHidden="0" w:uiPriority="69" w:unhideWhenUsed="0"/>
-    <w:lsdException w:name="Dark List Accent 2" w:semiHidden="0" w:uiPriority="70" w:unhideWhenUsed="0"/>
-    <w:lsdException w:name="Colorful Shading Accent 2" w:semiHidden="0" w:uiPriority="71" w:unhideWhenUsed="0"/>
-    <w:lsdException w:name="Colorful List Accent 2" w:semiHidden="0" w:uiPriority="72" w:unhideWhenUsed="0"/>
-    <w:lsdException w:name="Colorful Grid Accent 2" w:semiHidden="0" w:uiPriority="73" w:unhideWhenUsed="0"/>
-    <w:lsdException w:name="Light Shading Accent 3" w:semiHidden="0" w:uiPriority="60" w:unhideWhenUsed="0"/>
-    <w:lsdException w:name="Light List Accent 3" w:semiHidden="0" w:uiPriority="61" w:unhideWhenUsed="0"/>
-    <w:lsdException w:name="Light Grid Accent 3" w:semiHidden="0" w:uiPriority="62" w:unhideWhenUsed="0"/>
-    <w:lsdException w:name="Medium Shading 1 Accent 3" w:semiHidden="0" w:uiPriority="63" w:unhideWhenUsed="0"/>
-    <w:lsdException w:name="Medium Shading 2 Accent 3" w:semiHidden="0" w:uiPriority="64" w:unhideWhenUsed="0"/>
-    <w:lsdException w:name="Medium List 1 Accent 3" w:semiHidden="0" w:uiPriority="65" w:unhideWhenUsed="0"/>
-    <w:lsdException w:name="Medium List 2 Accent 3" w:semiHidden="0" w:uiPriority="66" w:unhideWhenUsed="0"/>
-    <w:lsdException w:name="Medium Grid 1 Accent 3" w:semiHidden="0" w:uiPriority="67" w:unhideWhenUsed="0"/>
-    <w:lsdException w:name="Medium Grid 2 Accent 3" w:semiHidden="0" w:uiPriority="68" w:unhideWhenUsed="0"/>
-    <w:lsdException w:name="Medium Grid 3 Accent 3" w:semiHidden="0" w:uiPriority="69" w:unhideWhenUsed="0"/>
-    <w:lsdException w:name="Dark List Accent 3" w:semiHidden="0" w:uiPriority="70" w:unhideWhenUsed="0"/>
-    <w:lsdException w:name="Colorful Shading Accent 3" w:semiHidden="0" w:uiPriority="71" w:unhideWhenUsed="0"/>
-    <w:lsdException w:name="Colorful List Accent 3" w:semiHidden="0" w:uiPriority="72" w:unhideWhenUsed="0"/>
-    <w:lsdException w:name="Colorful Grid Accent 3" w:semiHidden="0" w:uiPriority="73" w:unhideWhenUsed="0"/>
-    <w:lsdException w:name="Light Shading Accent 4" w:semiHidden="0" w:uiPriority="60" w:unhideWhenUsed="0"/>
-    <w:lsdException w:name="Light List Accent 4" w:semiHidden="0" w:uiPriority="61" w:unhideWhenUsed="0"/>
-    <w:lsdException w:name="Light Grid Accent 4" w:semiHidden="0" w:uiPriority="62" w:unhideWhenUsed="0"/>
-    <w:lsdException w:name="Medium Shading 1 Accent 4" w:semiHidden="0" w:uiPriority="63" w:unhideWhenUsed="0"/>
-    <w:lsdException w:name="Medium Shading 2 Accent 4" w:semiHidden="0" w:uiPriority="64" w:unhideWhenUsed="0"/>
-    <w:lsdException w:name="Medium List 1 Accent 4" w:semiHidden="0" w:uiPriority="65" w:unhideWhenUsed="0"/>
-    <w:lsdException w:name="Medium List 2 Accent 4" w:semiHidden="0" w:uiPriority="66" w:unhideWhenUsed="0"/>
-    <w:lsdException w:name="Medium Grid 1 Accent 4" w:semiHidden="0" w:uiPriority="67" w:unhideWhenUsed="0"/>
-    <w:lsdException w:name="Medium Grid 2 Accent 4" w:semiHidden="0" w:uiPriority="68" w:unhideWhenUsed="0"/>
-    <w:lsdException w:name="Medium Grid 3 Accent 4" w:semiHidden="0" w:uiPriority="69" w:unhideWhenUsed="0"/>
-    <w:lsdException w:name="Dark List Accent 4" w:semiHidden="0" w:uiPriority="70" w:unhideWhenUsed="0"/>
-    <w:lsdException w:name="Colorful Shading Accent 4" w:semiHidden="0" w:uiPriority="71" w:unhideWhenUsed="0"/>
-    <w:lsdException w:name="Colorful List Accent 4" w:semiHidden="0" w:uiPriority="72" w:unhideWhenUsed="0"/>
-    <w:lsdException w:name="Colorful Grid Accent 4" w:semiHidden="0" w:uiPriority="73" w:unhideWhenUsed="0"/>
-    <w:lsdException w:name="Light Shading Accent 5" w:semiHidden="0" w:uiPriority="60" w:unhideWhenUsed="0"/>
-    <w:lsdException w:name="Light List Accent 5" w:semiHidden="0" w:uiPriority="61" w:unhideWhenUsed="0"/>
-    <w:lsdException w:name="Light Grid Accent 5" w:semiHidden="0" w:uiPriority="62" w:unhideWhenUsed="0"/>
-    <w:lsdException w:name="Medium Shading 1 Accent 5" w:semiHidden="0" w:uiPriority="63" w:unhideWhenUsed="0"/>
-    <w:lsdException w:name="Medium Shading 2 Accent 5" w:semiHidden="0" w:uiPriority="64" w:unhideWhenUsed="0"/>
-    <w:lsdException w:name="Medium List 1 Accent 5" w:semiHidden="0" w:uiPriority="65" w:unhideWhenUsed="0"/>
-    <w:lsdException w:name="Medium List 2 Accent 5" w:semiHidden="0" w:uiPriority="66" w:unhideWhenUsed="0"/>
-    <w:lsdException w:name="Medium Grid 1 Accent 5" w:semiHidden="0" w:uiPriority="67" w:unhideWhenUsed="0"/>
-    <w:lsdException w:name="Medium Grid 2 Accent 5" w:semiHidden="0" w:uiPriority="68" w:unhideWhenUsed="0"/>
-    <w:lsdException w:name="Medium Grid 3 Accent 5" w:semiHidden="0" w:uiPriority="69" w:unhideWhenUsed="0"/>
-    <w:lsdException w:name="Dark List Accent 5" w:semiHidden="0" w:uiPriority="70" w:unhideWhenUsed="0"/>
-    <w:lsdException w:name="Colorful Shading Accent 5" w:semiHidden="0" w:uiPriority="71" w:unhideWhenUsed="0"/>
-    <w:lsdException w:name="Colorful List Accent 5" w:semiHidden="0" w:uiPriority="72" w:unhideWhenUsed="0"/>
-    <w:lsdException w:name="Colorful Grid Accent 5" w:semiHidden="0" w:uiPriority="73" w:unhideWhenUsed="0"/>
-    <w:lsdException w:name="Light Shading Accent 6" w:semiHidden="0" w:uiPriority="60" w:unhideWhenUsed="0"/>
-    <w:lsdException w:name="Light List Accent 6" w:semiHidden="0" w:uiPriority="61" w:unhideWhenUsed="0"/>
-    <w:lsdException w:name="Light Grid Accent 6" w:semiHidden="0" w:uiPriority="62" w:unhideWhenUsed="0"/>
-    <w:lsdException w:name="Medium Shading 1 Accent 6" w:semiHidden="0" w:uiPriority="63" w:unhideWhenUsed="0"/>
-    <w:lsdException w:name="Medium Shading 2 Accent 6" w:semiHidden="0" w:uiPriority="64" w:unhideWhenUsed="0"/>
-    <w:lsdException w:name="Medium List 1 Accent 6" w:semiHidden="0" w:uiPriority="65" w:unhideWhenUsed="0"/>
-    <w:lsdException w:name="Medium List 2 Accent 6" w:semiHidden="0" w:uiPriority="66" w:unhideWhenUsed="0"/>
-    <w:lsdException w:name="Medium Grid 1 Accent 6" w:semiHidden="0" w:uiPriority="67" w:unhideWhenUsed="0"/>
-    <w:lsdException w:name="Medium Grid 2 Accent 6" w:semiHidden="0" w:uiPriority="68" w:unhideWhenUsed="0"/>
-    <w:lsdException w:name="Medium Grid 3 Accent 6" w:semiHidden="0" w:uiPriority="69" w:unhideWhenUsed="0"/>
-    <w:lsdException w:name="Dark List Accent 6" w:semiHidden="0" w:uiPriority="70" w:unhideWhenUsed="0"/>
-    <w:lsdException w:name="Colorful Shading Accent 6" w:semiHidden="0" w:uiPriority="71" w:unhideWhenUsed="0"/>
-    <w:lsdException w:name="Colorful List Accent 6" w:semiHidden="0" w:uiPriority="72" w:unhideWhenUsed="0"/>
-    <w:lsdException w:name="Colorful Grid Accent 6" w:semiHidden="0" w:uiPriority="73" w:unhideWhenUsed="0"/>
-    <w:lsdException w:name="Subtle Emphasis" w:semiHidden="0" w:uiPriority="19" w:unhideWhenUsed="0" w:qFormat="1"/>
-    <w:lsdException w:name="Intense Emphasis" w:semiHidden="0" w:uiPriority="21" w:unhideWhenUsed="0" w:qFormat="1"/>
-    <w:lsdException w:name="Subtle Reference" w:semiHidden="0" w:uiPriority="31" w:unhideWhenUsed="0" w:qFormat="1"/>
-    <w:lsdException w:name="Intense Reference" w:semiHidden="0" w:uiPriority="32" w:unhideWhenUsed="0" w:qFormat="1"/>
-    <w:lsdException w:name="Book Title" w:semiHidden="0" w:uiPriority="33" w:unhideWhenUsed="0" w:qFormat="1"/>
-    <w:lsdException w:name="Bibliography" w:uiPriority="37"/>
-    <w:lsdException w:name="TOC Heading" w:uiPriority="39" w:qFormat="1"/>
-  </w:latentStyles>
-  <w:style w:type="paragraph" w:default="1" w:styleId="Normal">
-    <w:name w:val="Normal"/>
-    <w:qFormat/>
-  </w:style>
-  <w:style w:type="character" w:default="1" w:styleId="DefaultParagraphFont">
-    <w:name w:val="Default Paragraph Font"/>
-    <w:uiPriority w:val="1"/>
-    <w:semiHidden/>
-    <w:unhideWhenUsed/>
-  </w:style>
-  <w:style w:type="table" w:default="1" w:styleId="TableNormal">
-    <w:name w:val="Normal Table"/>
-    <w:uiPriority w:val="99"/>
-    <w:semiHidden/>
-    <w:unhideWhenUsed/>
-    <w:tblPr>
-      <w:tblInd w:w="0" w:type="dxa"/>
-      <w:tblCellMar>
-        <w:top w:w="0" w:type="dxa"/>
-        <w:left w:w="108" w:type="dxa"/>
-        <w:bottom w:w="0" w:type="dxa"/>
-        <w:right w:w="108" w:type="dxa"/>
-      </w:tblCellMar>
-    </w:tblPr>
-  </w:style>
-  <w:style w:type="numbering" w:default="1" w:styleId="NoList">
-    <w:name w:val="No List"/>
-    <w:uiPriority w:val="99"/>
-    <w:semiHidden/>
-    <w:unhideWhenUsed/>
+  <w:style w:type="character" w:customStyle="1" w:styleId="Heading3Char">
+    <w:name w:val="Heading 3 Char"/>
+    <w:basedOn w:val="DefaultParagraphFont"/>
+    <w:link w:val="Heading3"/>
+    <w:uiPriority w:val="9"/>
+    <w:rsid w:val="00136626"/>
+    <w:rPr>
+      <w:rFonts w:asciiTheme="majorHAnsi" w:eastAsiaTheme="majorEastAsia" w:hAnsiTheme="majorHAnsi" w:cstheme="majorBidi"/>
+      <w:color w:val="243F60" w:themeColor="accent1" w:themeShade="7F"/>
+      <w:sz w:val="24"/>
+      <w:szCs w:val="24"/>
+    </w:rPr>
   </w:style>
 </w:styles>
 </file>
@@ -1853,7 +1725,7 @@
 </file>
 
 <file path=customXml/itemProps1.xml><?xml version="1.0" encoding="utf-8"?>
-<ds:datastoreItem xmlns:ds="http://schemas.openxmlformats.org/officeDocument/2006/customXml" ds:itemID="{CAB5B708-7EE7-4455-9CC8-838A2BE6FEFC}">
+<ds:datastoreItem xmlns:ds="http://schemas.openxmlformats.org/officeDocument/2006/customXml" ds:itemID="{33D7EBBA-D417-488D-A5CE-47A808BDADF4}">
   <ds:schemaRefs>
     <ds:schemaRef ds:uri="http://schemas.openxmlformats.org/officeDocument/2006/bibliography"/>
   </ds:schemaRefs>

</xml_diff>